<commit_message>
added button to view missed appointments
</commit_message>
<xml_diff>
--- a/Documentation/OMWENGA-166456-168377 Documentation.docx
+++ b/Documentation/OMWENGA-166456-168377 Documentation.docx
@@ -548,10 +548,7 @@
         <w:t xml:space="preserve"> Analysis and Design paradigm implemented through an incremental development model resulting in a prototype featuring patient profile management, SMS based reminders and notifications and an administrative dashboard. The application’s backend and frontend</w:t>
       </w:r>
       <w:r>
-        <w:t xml:space="preserve"> </w:t>
-      </w:r>
-      <w:r>
-        <w:t>integrate</w:t>
+        <w:t xml:space="preserve"> integrate</w:t>
       </w:r>
       <w:r>
         <w:t xml:space="preserve"> with an SMS gateway to ensure timely patient communication and seamless clinician schedule updates.  </w:t>
@@ -738,15 +735,11 @@
         </w:rPr>
         <w:tab/>
       </w:r>
-      <w:proofErr w:type="gramStart"/>
       <w:r>
         <w:t xml:space="preserve">1.1  </w:t>
       </w:r>
       <w:r>
         <w:tab/>
-      </w:r>
-      <w:proofErr w:type="gramEnd"/>
-      <w:r>
         <w:t xml:space="preserve">Background Information ............................................................................................ 1 </w:t>
       </w:r>
     </w:p>
@@ -766,15 +759,11 @@
         </w:rPr>
         <w:tab/>
       </w:r>
-      <w:proofErr w:type="gramStart"/>
       <w:r>
         <w:t xml:space="preserve">1.2  </w:t>
       </w:r>
       <w:r>
         <w:tab/>
-      </w:r>
-      <w:proofErr w:type="gramEnd"/>
-      <w:r>
         <w:t xml:space="preserve">Problem Statement ..................................................................................................... 2 </w:t>
       </w:r>
     </w:p>
@@ -794,15 +783,11 @@
         </w:rPr>
         <w:tab/>
       </w:r>
-      <w:proofErr w:type="gramStart"/>
       <w:r>
         <w:t xml:space="preserve">1.3  </w:t>
       </w:r>
       <w:r>
         <w:tab/>
-      </w:r>
-      <w:proofErr w:type="gramEnd"/>
-      <w:r>
         <w:t xml:space="preserve">Aim/ Specific Objectives ........................................................................................... 3 </w:t>
       </w:r>
     </w:p>
@@ -838,15 +823,11 @@
         </w:rPr>
         <w:tab/>
       </w:r>
-      <w:proofErr w:type="gramStart"/>
       <w:r>
         <w:t xml:space="preserve">1.4  </w:t>
       </w:r>
       <w:r>
         <w:tab/>
-      </w:r>
-      <w:proofErr w:type="gramEnd"/>
-      <w:r>
         <w:t xml:space="preserve">Justification ................................................................................................................ 4 </w:t>
       </w:r>
     </w:p>
@@ -866,15 +847,11 @@
         </w:rPr>
         <w:tab/>
       </w:r>
-      <w:proofErr w:type="gramStart"/>
       <w:r>
         <w:t xml:space="preserve">1.5  </w:t>
       </w:r>
       <w:r>
         <w:tab/>
-      </w:r>
-      <w:proofErr w:type="gramEnd"/>
-      <w:r>
         <w:t xml:space="preserve">Scope .......................................................................................................................... 4 </w:t>
       </w:r>
     </w:p>
@@ -894,15 +871,11 @@
         </w:rPr>
         <w:tab/>
       </w:r>
-      <w:proofErr w:type="gramStart"/>
       <w:r>
         <w:t xml:space="preserve">1.6  </w:t>
       </w:r>
       <w:r>
         <w:tab/>
-      </w:r>
-      <w:proofErr w:type="gramEnd"/>
-      <w:r>
         <w:t xml:space="preserve">Limitations ................................................................................................................. 4 </w:t>
       </w:r>
     </w:p>
@@ -922,15 +895,11 @@
         </w:rPr>
         <w:tab/>
       </w:r>
-      <w:proofErr w:type="gramStart"/>
       <w:r>
         <w:t xml:space="preserve">1.7  </w:t>
       </w:r>
       <w:r>
         <w:tab/>
-      </w:r>
-      <w:proofErr w:type="gramEnd"/>
-      <w:r>
         <w:t xml:space="preserve">Delimitation ............................................................................................................... 4 </w:t>
       </w:r>
     </w:p>
@@ -967,15 +936,11 @@
         </w:rPr>
         <w:tab/>
       </w:r>
-      <w:proofErr w:type="gramStart"/>
       <w:r>
         <w:t xml:space="preserve">2.1  </w:t>
       </w:r>
       <w:r>
         <w:tab/>
-      </w:r>
-      <w:proofErr w:type="gramEnd"/>
-      <w:r>
         <w:t xml:space="preserve">Introduction ................................................................................................................ 5 </w:t>
       </w:r>
     </w:p>
@@ -1026,24 +991,12 @@
         <w:ind w:left="129"/>
         <w:jc w:val="center"/>
       </w:pPr>
-      <w:proofErr w:type="gramStart"/>
       <w:r>
         <w:t xml:space="preserve">2.3  </w:t>
       </w:r>
       <w:r>
         <w:tab/>
-      </w:r>
-      <w:proofErr w:type="gramEnd"/>
-      <w:r>
-        <w:t xml:space="preserve">Challenges in the Current Processes of Coordinating Operations in a Clinic </w:t>
-      </w:r>
-      <w:proofErr w:type="gramStart"/>
-      <w:r>
-        <w:t>Setup .</w:t>
-      </w:r>
-      <w:proofErr w:type="gramEnd"/>
-      <w:r>
-        <w:t xml:space="preserve"> 6 2.4   Systems used in Coordinating Operations in a Clinic Setup ......................................... 6 </w:t>
+        <w:t xml:space="preserve">Challenges in the Current Processes of Coordinating Operations in a Clinic Setup . 6 2.4   Systems used in Coordinating Operations in a Clinic Setup ......................................... 6 </w:t>
       </w:r>
     </w:p>
     <w:p>
@@ -1068,15 +1021,7 @@
         <w:ind w:left="519"/>
       </w:pPr>
       <w:r>
-        <w:t xml:space="preserve">2.4.3 </w:t>
-      </w:r>
-      <w:proofErr w:type="spellStart"/>
-      <w:r>
-        <w:t>Qmatic</w:t>
-      </w:r>
-      <w:proofErr w:type="spellEnd"/>
-      <w:r>
-        <w:t xml:space="preserve"> Orchestra ...................................................................................................... 8 </w:t>
+        <w:t xml:space="preserve">2.4.3 Qmatic Orchestra ...................................................................................................... 8 </w:t>
       </w:r>
     </w:p>
     <w:p>
@@ -1095,15 +1040,11 @@
         </w:rPr>
         <w:tab/>
       </w:r>
-      <w:proofErr w:type="gramStart"/>
       <w:r>
         <w:t xml:space="preserve">2.5  </w:t>
       </w:r>
       <w:r>
         <w:tab/>
-      </w:r>
-      <w:proofErr w:type="gramEnd"/>
-      <w:r>
         <w:t xml:space="preserve">Gaps in Related Works ............................................................................................... 8 </w:t>
       </w:r>
     </w:p>
@@ -1123,15 +1064,11 @@
         </w:rPr>
         <w:tab/>
       </w:r>
-      <w:proofErr w:type="gramStart"/>
       <w:r>
         <w:t xml:space="preserve">2.6  </w:t>
       </w:r>
       <w:r>
         <w:tab/>
-      </w:r>
-      <w:proofErr w:type="gramEnd"/>
-      <w:r>
         <w:t xml:space="preserve">Technology to be used ............................................................................................... 8 </w:t>
       </w:r>
     </w:p>
@@ -1151,15 +1088,11 @@
         </w:rPr>
         <w:tab/>
       </w:r>
-      <w:proofErr w:type="gramStart"/>
       <w:r>
         <w:t xml:space="preserve">2.7  </w:t>
       </w:r>
       <w:r>
         <w:tab/>
-      </w:r>
-      <w:proofErr w:type="gramEnd"/>
-      <w:r>
         <w:t xml:space="preserve">Conceptual Framework .............................................................................................. 9 </w:t>
       </w:r>
     </w:p>
@@ -1195,15 +1128,11 @@
         </w:rPr>
         <w:tab/>
       </w:r>
-      <w:proofErr w:type="gramStart"/>
       <w:r>
         <w:t xml:space="preserve">3.1  </w:t>
       </w:r>
       <w:r>
         <w:tab/>
-      </w:r>
-      <w:proofErr w:type="gramEnd"/>
-      <w:r>
         <w:t xml:space="preserve">Introduction .............................................................................................................. 10 </w:t>
       </w:r>
     </w:p>
@@ -1223,15 +1152,11 @@
         </w:rPr>
         <w:tab/>
       </w:r>
-      <w:proofErr w:type="gramStart"/>
       <w:r>
         <w:t xml:space="preserve">3.2  </w:t>
       </w:r>
       <w:r>
         <w:tab/>
-      </w:r>
-      <w:proofErr w:type="gramEnd"/>
-      <w:r>
         <w:t xml:space="preserve">Applied Development Approach.............................................................................. 10 </w:t>
       </w:r>
     </w:p>
@@ -1283,15 +1208,11 @@
         </w:rPr>
         <w:tab/>
       </w:r>
-      <w:proofErr w:type="gramStart"/>
       <w:r>
         <w:t xml:space="preserve">3.3  </w:t>
       </w:r>
       <w:r>
         <w:tab/>
-      </w:r>
-      <w:proofErr w:type="gramEnd"/>
-      <w:r>
         <w:t xml:space="preserve">System Analysis ....................................................................................................... 11 </w:t>
       </w:r>
     </w:p>
@@ -1367,15 +1288,11 @@
         </w:rPr>
         <w:tab/>
       </w:r>
-      <w:proofErr w:type="gramStart"/>
       <w:r>
         <w:t xml:space="preserve">3.4  </w:t>
       </w:r>
       <w:r>
         <w:tab/>
-      </w:r>
-      <w:proofErr w:type="gramEnd"/>
-      <w:r>
         <w:t xml:space="preserve">System Design ......................................................................................................... 12 </w:t>
       </w:r>
     </w:p>
@@ -1420,15 +1337,11 @@
         <w:lastRenderedPageBreak/>
         <w:tab/>
       </w:r>
-      <w:proofErr w:type="gramStart"/>
       <w:r>
         <w:t xml:space="preserve">3.5  </w:t>
       </w:r>
       <w:r>
         <w:tab/>
-      </w:r>
-      <w:proofErr w:type="gramEnd"/>
-      <w:r>
         <w:t xml:space="preserve">System Development Tools and Techniques ............................................................ 13 </w:t>
       </w:r>
     </w:p>
@@ -1505,15 +1418,11 @@
         </w:rPr>
         <w:tab/>
       </w:r>
-      <w:proofErr w:type="gramStart"/>
       <w:r>
         <w:t xml:space="preserve">3.6  </w:t>
       </w:r>
       <w:r>
         <w:tab/>
-      </w:r>
-      <w:proofErr w:type="gramEnd"/>
-      <w:r>
         <w:t xml:space="preserve">Deliverables ............................................................................................................. 13 </w:t>
       </w:r>
     </w:p>
@@ -1935,7 +1844,6 @@
           <w:lang w:val="en-GB"/>
         </w:rPr>
       </w:pPr>
-      <w:proofErr w:type="gramStart"/>
       <w:r>
         <w:rPr>
           <w:lang w:val="en-GB"/>
@@ -1947,12 +1855,6 @@
           <w:lang w:val="en-GB"/>
         </w:rPr>
         <w:tab/>
-      </w:r>
-      <w:proofErr w:type="gramEnd"/>
-      <w:r>
-        <w:rPr>
-          <w:lang w:val="en-GB"/>
-        </w:rPr>
         <w:t xml:space="preserve">Background Information  </w:t>
       </w:r>
     </w:p>
@@ -1971,23 +1873,7 @@
         <w:ind w:right="719"/>
       </w:pPr>
       <w:r>
-        <w:t xml:space="preserve">There are several factors that contribute to this situation, with the first one being unpredictable doctor availability. A doctor may fail to attend an appointment due to unforeseen circumstances or a doctor’s strike, leaving patients stranded and forced to return without any assistance (AP News, 2024). A study at the University of Nairobi staff clinic found that the average outpatient waiting time was around 55 minutes; 52% of respondents cited “improving staff availability” as the </w:t>
-      </w:r>
-      <w:proofErr w:type="gramStart"/>
-      <w:r>
-        <w:t>key way</w:t>
-      </w:r>
-      <w:proofErr w:type="gramEnd"/>
-      <w:r>
-        <w:t xml:space="preserve"> to reduce waiting time (Wafula &amp; Ayah, 2021). Second, the digital systems lack the flexibility to prioritize patients such as the chronically ill and the elderly or manage overlaps through built-in buffers (</w:t>
-      </w:r>
-      <w:proofErr w:type="spellStart"/>
-      <w:r>
-        <w:t>Wanyee</w:t>
-      </w:r>
-      <w:proofErr w:type="spellEnd"/>
-      <w:r>
-        <w:t xml:space="preserve"> et al., 2019). Third, emergency cases disrupt the schedule of the day, forcing other appointments to start late. In Kenya, Emergency Departments often receive patients with life-threatening conditions. However, most Kenyan EDs operate without a standardized triage protocol, leading to inconsistent assessment and prioritization of patients (Wachira &amp; Martin, 2011). Without a proper triage system, critically ill patients may be left waiting in the queue, increasing their risk of mortality.   </w:t>
+        <w:t xml:space="preserve">There are several factors that contribute to this situation, with the first one being unpredictable doctor availability. A doctor may fail to attend an appointment due to unforeseen circumstances or a doctor’s strike, leaving patients stranded and forced to return without any assistance (AP News, 2024). A study at the University of Nairobi staff clinic found that the average outpatient waiting time was around 55 minutes; 52% of respondents cited “improving staff availability” as the key way to reduce waiting time (Wafula &amp; Ayah, 2021). Second, the digital systems lack the flexibility to prioritize patients such as the chronically ill and the elderly or manage overlaps through built-in buffers (Wanyee et al., 2019). Third, emergency cases disrupt the schedule of the day, forcing other appointments to start late. In Kenya, Emergency Departments often receive patients with life-threatening conditions. However, most Kenyan EDs operate without a standardized triage protocol, leading to inconsistent assessment and prioritization of patients (Wachira &amp; Martin, 2011). Without a proper triage system, critically ill patients may be left waiting in the queue, increasing their risk of mortality.   </w:t>
       </w:r>
     </w:p>
     <w:p>
@@ -1996,35 +1882,11 @@
         <w:ind w:right="727"/>
       </w:pPr>
       <w:r>
-        <w:t>These scheduling inefficiencies don’t exist in isolation — they have ripple effects across the entire healthcare ecosystem. Vulnerable patients such as the elderly and children are most at risk. In Homa Bay and Kisumu Counties, antenatal clinics reported missed appointment rates of 42% and 35% in 2019; of those, 78% in Homa Bay and 70% in Kisumu cited long waiting times as the primary reason for defaulting on scheduled appointments (</w:t>
-      </w:r>
-      <w:proofErr w:type="spellStart"/>
-      <w:r>
-        <w:t>Opon</w:t>
-      </w:r>
-      <w:proofErr w:type="spellEnd"/>
-      <w:r>
-        <w:t xml:space="preserve"> et al., 2020). Families must deal with the extra financial and emotional burdens as they travel to and from clinics. According to the Kenya Household Health Expenditure and Utilization Survey (2018), </w:t>
+        <w:t xml:space="preserve">These scheduling inefficiencies don’t exist in isolation — they have ripple effects across the entire healthcare ecosystem. Vulnerable patients such as the elderly and children are most at risk. In Homa Bay and Kisumu Counties, antenatal clinics reported missed appointment rates of 42% and 35% in 2019; of those, 78% in Homa Bay and 70% in Kisumu cited long waiting times as the primary reason for defaulting on scheduled appointments (Opon et al., 2020). Families must deal with the extra financial and emotional burdens as they travel to and from clinics. According to the Kenya Household Health Expenditure and Utilization Survey (2018), </w:t>
       </w:r>
       <w:r>
         <w:lastRenderedPageBreak/>
-        <w:t xml:space="preserve">individuals incurred an average of </w:t>
-      </w:r>
-      <w:proofErr w:type="spellStart"/>
-      <w:r>
-        <w:t>Ksh</w:t>
-      </w:r>
-      <w:proofErr w:type="spellEnd"/>
-      <w:r>
-        <w:t xml:space="preserve"> 1,200 per outpatient visit, a significant expense for many low-income households (Ministry of Health, Kenya, 2019). Caregivers of children with tuberculosis in Kenya faced average household costs of USD 120 for non-medical needs, with half reporting catastrophic expenditures just to access free services (Barasa et al., 2017). Healthcare workers also face higher workloads as they attempt to manage overcrowded waiting rooms and make on-the-spot triage decisions. In Western Kenya, 61% of maternal care providers identified high workload as their top stressor (</w:t>
-      </w:r>
-      <w:proofErr w:type="spellStart"/>
-      <w:r>
-        <w:t>Namusonge</w:t>
-      </w:r>
-      <w:proofErr w:type="spellEnd"/>
-      <w:r>
-        <w:t xml:space="preserve"> et al., 2022). Failure to solve these problems leads to a chain of other issues that affect the entire health system. Patients who miss their scheduled appointments risk delayed detection of complications and interrupted treatment plans. Families end up spending more on travel and missing work just to keep appointments, pushing them further into poverty, and healthcare workers under constant stress face a higher risk of mistakes and fatigue.  </w:t>
+        <w:t xml:space="preserve">individuals incurred an average of Ksh 1,200 per outpatient visit, a significant expense for many low-income households (Ministry of Health, Kenya, 2019). Caregivers of children with tuberculosis in Kenya faced average household costs of USD 120 for non-medical needs, with half reporting catastrophic expenditures just to access free services (Barasa et al., 2017). Healthcare workers also face higher workloads as they attempt to manage overcrowded waiting rooms and make on-the-spot triage decisions. In Western Kenya, 61% of maternal care providers identified high workload as their top stressor (Namusonge et al., 2022). Failure to solve these problems leads to a chain of other issues that affect the entire health system. Patients who miss their scheduled appointments risk delayed detection of complications and interrupted treatment plans. Families end up spending more on travel and missing work just to keep appointments, pushing them further into poverty, and healthcare workers under constant stress face a higher risk of mistakes and fatigue.  </w:t>
       </w:r>
     </w:p>
     <w:p>
@@ -2033,23 +1895,7 @@
         <w:ind w:right="720"/>
       </w:pPr>
       <w:r>
-        <w:t>Previous efforts such as the 2011–2017 Kenya National eHealth Strategy and the 2016–2030 National eHealth Policy have laid a foundation for electronic health records and mobile health platforms (Republic of Kenya MoH, 2011; Republic of Kenya MoH, 2016). Researchers in Western Kenya found that, while many level 3 and level 4 facilities now have basic e-health services in place, these systems rarely go beyond electronic record-keeping or simple apportionment calendars; they do not dynamically tag high-risk groups such as the elderly, perform real-time triage, or absorb schedule disruptions with buffer slots (</w:t>
-      </w:r>
-      <w:proofErr w:type="spellStart"/>
-      <w:r>
-        <w:t>Ondulo</w:t>
-      </w:r>
-      <w:proofErr w:type="spellEnd"/>
-      <w:r>
-        <w:t xml:space="preserve">, 2020). Studies of electronic queue-management systems (EQMS) at Premier Hospital in Mombasa demonstrated modest improvements in patient satisfaction and reduced average wait times by 15%, but the systems did not integrate clinician availability or emergency prioritization, limiting their impact during sudden patient surges (Kuria, 2021). Despite these advances, no current platform in Kenya offers a unified, web-based interface that ensures predictable doctor availability, allows real-time tagging and re-prioritization of patients by emergency status, and manages dynamic queue buffers for inevitable delays. This project proposes a focused </w:t>
-      </w:r>
-      <w:proofErr w:type="spellStart"/>
-      <w:r>
-        <w:t>webbased</w:t>
-      </w:r>
-      <w:proofErr w:type="spellEnd"/>
-      <w:r>
-        <w:t xml:space="preserve"> application to coordinate operations in a clinic.  </w:t>
+        <w:t xml:space="preserve">Previous efforts such as the 2011–2017 Kenya National eHealth Strategy and the 2016–2030 National eHealth Policy have laid a foundation for electronic health records and mobile health platforms (Republic of Kenya MoH, 2011; Republic of Kenya MoH, 2016). Researchers in Western Kenya found that, while many level 3 and level 4 facilities now have basic e-health services in place, these systems rarely go beyond electronic record-keeping or simple apportionment calendars; they do not dynamically tag high-risk groups such as the elderly, perform real-time triage, or absorb schedule disruptions with buffer slots (Ondulo, 2020). Studies of electronic queue-management systems (EQMS) at Premier Hospital in Mombasa demonstrated modest improvements in patient satisfaction and reduced average wait times by 15%, but the systems did not integrate clinician availability or emergency prioritization, limiting their impact during sudden patient surges (Kuria, 2021). Despite these advances, no current platform in Kenya offers a unified, web-based interface that ensures predictable doctor availability, allows real-time tagging and re-prioritization of patients by emergency status, and manages dynamic queue buffers for inevitable delays. This project proposes a focused webbased application to coordinate operations in a clinic.  </w:t>
       </w:r>
     </w:p>
     <w:p>
@@ -2063,7 +1909,6 @@
           <w:lang w:val="en-GB"/>
         </w:rPr>
       </w:pPr>
-      <w:proofErr w:type="gramStart"/>
       <w:r>
         <w:rPr>
           <w:lang w:val="en-GB"/>
@@ -2075,12 +1920,6 @@
           <w:lang w:val="en-GB"/>
         </w:rPr>
         <w:tab/>
-      </w:r>
-      <w:proofErr w:type="gramEnd"/>
-      <w:r>
-        <w:rPr>
-          <w:lang w:val="en-GB"/>
-        </w:rPr>
         <w:t xml:space="preserve">Problem Statement  </w:t>
       </w:r>
     </w:p>
@@ -2090,15 +1929,7 @@
         <w:ind w:right="724"/>
       </w:pPr>
       <w:r>
-        <w:t xml:space="preserve">In many Kenyan clinics, the patient appointment process typically follows a first-come, </w:t>
-      </w:r>
-      <w:proofErr w:type="spellStart"/>
-      <w:r>
-        <w:t>firstserve</w:t>
-      </w:r>
-      <w:proofErr w:type="spellEnd"/>
-      <w:r>
-        <w:t xml:space="preserve"> (FCFS) model. Patients arrive at the facility, get assigned an available time slot and are scheduled accordingly. This approach lacks the flexibility to account for varying patient needs and doctor availability. As a result, it often leads to inefficiencies such as overlapping </w:t>
+        <w:t xml:space="preserve">In many Kenyan clinics, the patient appointment process typically follows a first-come, firstserve (FCFS) model. Patients arrive at the facility, get assigned an available time slot and are scheduled accordingly. This approach lacks the flexibility to account for varying patient needs and doctor availability. As a result, it often leads to inefficiencies such as overlapping </w:t>
       </w:r>
       <w:r>
         <w:lastRenderedPageBreak/>
@@ -2179,7 +2010,6 @@
           <w:lang w:val="en-GB"/>
         </w:rPr>
       </w:pPr>
-      <w:proofErr w:type="gramStart"/>
       <w:r>
         <w:rPr>
           <w:lang w:val="en-GB"/>
@@ -2191,12 +2021,6 @@
           <w:lang w:val="en-GB"/>
         </w:rPr>
         <w:tab/>
-      </w:r>
-      <w:proofErr w:type="gramEnd"/>
-      <w:r>
-        <w:rPr>
-          <w:lang w:val="en-GB"/>
-        </w:rPr>
         <w:t xml:space="preserve">Aim/ Specific Objectives  </w:t>
       </w:r>
     </w:p>
@@ -2318,19 +2142,34 @@
         <w:jc w:val="left"/>
       </w:pPr>
       <w:r>
-        <w:t>How effectively do existing systems coordinate operations in a clinic setup? iii.</w:t>
-      </w:r>
-      <w:r>
-        <w:rPr>
-          <w:rFonts w:ascii="Arial" w:eastAsia="Arial" w:hAnsi="Arial" w:cs="Arial"/>
-        </w:rPr>
-        <w:t xml:space="preserve"> </w:t>
-      </w:r>
-      <w:r>
-        <w:t xml:space="preserve">How can digital solutions be used to prioritize patients based on urgency and vulnerability? iv.  </w:t>
-      </w:r>
-      <w:r>
-        <w:tab/>
+        <w:t xml:space="preserve">How effectively do existing systems coordinate operations in a clinic setup? </w:t>
+      </w:r>
+    </w:p>
+    <w:p>
+      <w:pPr>
+        <w:numPr>
+          <w:ilvl w:val="0"/>
+          <w:numId w:val="2"/>
+        </w:numPr>
+        <w:spacing w:after="176" w:line="387" w:lineRule="auto"/>
+        <w:ind w:left="1197" w:right="352" w:hanging="487"/>
+        <w:jc w:val="left"/>
+      </w:pPr>
+      <w:r>
+        <w:t>How can digital solutions be used to prioritize patients based on urgency and vulnerability?</w:t>
+      </w:r>
+    </w:p>
+    <w:p>
+      <w:pPr>
+        <w:numPr>
+          <w:ilvl w:val="0"/>
+          <w:numId w:val="2"/>
+        </w:numPr>
+        <w:spacing w:after="176" w:line="387" w:lineRule="auto"/>
+        <w:ind w:left="1197" w:right="352" w:hanging="487"/>
+        <w:jc w:val="left"/>
+      </w:pPr>
+      <w:r>
         <w:t xml:space="preserve">How effective is a web-based application in coordinating operations in a simulated clinic setup? </w:t>
       </w:r>
     </w:p>
@@ -2345,7 +2184,6 @@
           <w:lang w:val="en-GB"/>
         </w:rPr>
       </w:pPr>
-      <w:proofErr w:type="gramStart"/>
       <w:r>
         <w:rPr>
           <w:lang w:val="en-GB"/>
@@ -2357,12 +2195,6 @@
           <w:lang w:val="en-GB"/>
         </w:rPr>
         <w:tab/>
-      </w:r>
-      <w:proofErr w:type="gramEnd"/>
-      <w:r>
-        <w:rPr>
-          <w:lang w:val="en-GB"/>
-        </w:rPr>
         <w:t xml:space="preserve">Justification  </w:t>
       </w:r>
     </w:p>
@@ -2370,7 +2202,6 @@
       <w:pPr>
         <w:spacing w:after="91" w:line="387" w:lineRule="auto"/>
         <w:ind w:left="-5" w:right="725"/>
-        <w:jc w:val="left"/>
       </w:pPr>
       <w:r>
         <w:t>This project addresses a key challenge in Kenya clinic: long delays caused by inflexed appointment system. It benefit</w:t>
@@ -2391,7 +2222,6 @@
         <w:ind w:left="-15" w:firstLine="0"/>
         <w:jc w:val="left"/>
       </w:pPr>
-      <w:proofErr w:type="gramStart"/>
       <w:r>
         <w:rPr>
           <w:b/>
@@ -2403,12 +2233,6 @@
           <w:b/>
         </w:rPr>
         <w:tab/>
-      </w:r>
-      <w:proofErr w:type="gramEnd"/>
-      <w:r>
-        <w:rPr>
-          <w:b/>
-        </w:rPr>
         <w:t xml:space="preserve">Scope   </w:t>
       </w:r>
     </w:p>
@@ -2438,7 +2262,6 @@
           <w:lang w:val="en-GB"/>
         </w:rPr>
       </w:pPr>
-      <w:proofErr w:type="gramStart"/>
       <w:r>
         <w:rPr>
           <w:lang w:val="en-GB"/>
@@ -2450,12 +2273,6 @@
           <w:lang w:val="en-GB"/>
         </w:rPr>
         <w:tab/>
-      </w:r>
-      <w:proofErr w:type="gramEnd"/>
-      <w:r>
-        <w:rPr>
-          <w:lang w:val="en-GB"/>
-        </w:rPr>
         <w:t xml:space="preserve">Limitations  </w:t>
       </w:r>
     </w:p>
@@ -2479,7 +2296,6 @@
           <w:lang w:val="en-GB"/>
         </w:rPr>
       </w:pPr>
-      <w:proofErr w:type="gramStart"/>
       <w:r>
         <w:rPr>
           <w:lang w:val="en-GB"/>
@@ -2492,12 +2308,6 @@
           <w:lang w:val="en-GB"/>
         </w:rPr>
         <w:tab/>
-      </w:r>
-      <w:proofErr w:type="gramEnd"/>
-      <w:r>
-        <w:rPr>
-          <w:lang w:val="en-GB"/>
-        </w:rPr>
         <w:t xml:space="preserve">Delimitation  </w:t>
       </w:r>
     </w:p>
@@ -2594,7 +2404,6 @@
           <w:lang w:val="en-GB"/>
         </w:rPr>
       </w:pPr>
-      <w:proofErr w:type="gramStart"/>
       <w:r>
         <w:rPr>
           <w:lang w:val="en-GB"/>
@@ -2606,12 +2415,6 @@
           <w:lang w:val="en-GB"/>
         </w:rPr>
         <w:tab/>
-      </w:r>
-      <w:proofErr w:type="gramEnd"/>
-      <w:r>
-        <w:rPr>
-          <w:lang w:val="en-GB"/>
-        </w:rPr>
         <w:t xml:space="preserve">Introduction  </w:t>
       </w:r>
     </w:p>
@@ -2769,15 +2572,7 @@
         <w:ind w:right="119"/>
       </w:pPr>
       <w:r>
-        <w:t xml:space="preserve">There are several deficiencies exist in the coordination of clinic operations in Kenya, particularly in appointment scheduling, clinician availability, queue management, and patient communication. Appointments are typically assigned on a first-come, first-serve basis, with fixed 25-minute slots and no buffers, leading to delays and overcrowded waiting areas. Clinicians manually update their availability daily, and sudden absences go unreported, causing patients to wait or overburdening other staff. Most clinics lack proper triage systems, forcing staff to prioritize patients on the spot, increasing risks for critical cases. Communication is often manual, with few clinics using automated SMS reminders, resulting in high no-show rates and wasted clinician time. While some digital tools have been introduced, such as calendars or queue SMS updates, they are limited and do not address </w:t>
-      </w:r>
-      <w:proofErr w:type="spellStart"/>
-      <w:r>
-        <w:t>realtime</w:t>
-      </w:r>
-      <w:proofErr w:type="spellEnd"/>
-      <w:r>
-        <w:t xml:space="preserve"> coordination or automated reordering. As a result, these inefficiencies persist, lowering service quality and increasing staff burnout. There is a critical need for a dynamic system to fill these gaps and improve care delivery. </w:t>
+        <w:t xml:space="preserve">There are several deficiencies exist in the coordination of clinic operations in Kenya, particularly in appointment scheduling, clinician availability, queue management, and patient communication. Appointments are typically assigned on a first-come, first-serve basis, with fixed 25-minute slots and no buffers, leading to delays and overcrowded waiting areas. Clinicians manually update their availability daily, and sudden absences go unreported, causing patients to wait or overburdening other staff. Most clinics lack proper triage systems, forcing staff to prioritize patients on the spot, increasing risks for critical cases. Communication is often manual, with few clinics using automated SMS reminders, resulting in high no-show rates and wasted clinician time. While some digital tools have been introduced, such as calendars or queue SMS updates, they are limited and do not address realtime coordination or automated reordering. As a result, these inefficiencies persist, lowering service quality and increasing staff burnout. There is a critical need for a dynamic system to fill these gaps and improve care delivery. </w:t>
       </w:r>
     </w:p>
     <w:p>
@@ -2935,21 +2730,7 @@
         <w:rPr>
           <w:lang w:val="en-GB"/>
         </w:rPr>
-        <w:t xml:space="preserve">2.4.3 </w:t>
-      </w:r>
-      <w:proofErr w:type="spellStart"/>
-      <w:r>
-        <w:rPr>
-          <w:lang w:val="en-GB"/>
-        </w:rPr>
-        <w:t>Qmatic</w:t>
-      </w:r>
-      <w:proofErr w:type="spellEnd"/>
-      <w:r>
-        <w:rPr>
-          <w:lang w:val="en-GB"/>
-        </w:rPr>
-        <w:t xml:space="preserve"> Orchestra  </w:t>
+        <w:t xml:space="preserve">2.4.3 Qmatic Orchestra  </w:t>
       </w:r>
     </w:p>
     <w:p>
@@ -2957,21 +2738,8 @@
         <w:spacing w:line="363" w:lineRule="auto"/>
         <w:ind w:right="120"/>
       </w:pPr>
-      <w:proofErr w:type="spellStart"/>
-      <w:r>
-        <w:t>Qmatic</w:t>
-      </w:r>
-      <w:proofErr w:type="spellEnd"/>
-      <w:r>
-        <w:t xml:space="preserve"> Orchestra is a mobile and desktop Customer Flow Management platform designed to streamline clinic operations. It addresses inefficient queue management and lack of real-time staff visibility by using a central engine that directs patients to the correct room or clinician as soon as they check in. The platform integrates with existing staff scheduling systems to display live on-duty status and room assignments. It dynamically rebalances queues by merging pre-booked appointments with walk-ins and sends SMS and email alerts. It uses HL7 interfaces to pull up electronic charts on demand and is built as a hybrid web and on-premises solution with APIs for EMR and SMS gateway connectivity (</w:t>
-      </w:r>
-      <w:proofErr w:type="spellStart"/>
-      <w:r>
-        <w:t>Qmatic</w:t>
-      </w:r>
-      <w:proofErr w:type="spellEnd"/>
-      <w:r>
-        <w:t xml:space="preserve">, 2024). However, it lacks built-in mechanisms for feedback collection. </w:t>
+      <w:r>
+        <w:t xml:space="preserve">Qmatic Orchestra is a mobile and desktop Customer Flow Management platform designed to streamline clinic operations. It addresses inefficient queue management and lack of real-time staff visibility by using a central engine that directs patients to the correct room or clinician as soon as they check in. The platform integrates with existing staff scheduling systems to display live on-duty status and room assignments. It dynamically rebalances queues by merging pre-booked appointments with walk-ins and sends SMS and email alerts. It uses HL7 interfaces to pull up electronic charts on demand and is built as a hybrid web and on-premises solution with APIs for EMR and SMS gateway connectivity (Qmatic, 2024). However, it lacks built-in mechanisms for feedback collection. </w:t>
       </w:r>
     </w:p>
     <w:p>
@@ -2985,7 +2753,6 @@
           <w:lang w:val="en-GB"/>
         </w:rPr>
       </w:pPr>
-      <w:proofErr w:type="gramStart"/>
       <w:r>
         <w:rPr>
           <w:lang w:val="en-GB"/>
@@ -2997,12 +2764,6 @@
           <w:lang w:val="en-GB"/>
         </w:rPr>
         <w:tab/>
-      </w:r>
-      <w:proofErr w:type="gramEnd"/>
-      <w:r>
-        <w:rPr>
-          <w:lang w:val="en-GB"/>
-        </w:rPr>
         <w:t xml:space="preserve">Gaps in Related Works   </w:t>
       </w:r>
     </w:p>
@@ -3026,7 +2787,6 @@
           <w:lang w:val="en-GB"/>
         </w:rPr>
       </w:pPr>
-      <w:proofErr w:type="gramStart"/>
       <w:r>
         <w:rPr>
           <w:lang w:val="en-GB"/>
@@ -3038,12 +2798,6 @@
           <w:lang w:val="en-GB"/>
         </w:rPr>
         <w:tab/>
-      </w:r>
-      <w:proofErr w:type="gramEnd"/>
-      <w:r>
-        <w:rPr>
-          <w:lang w:val="en-GB"/>
-        </w:rPr>
         <w:t xml:space="preserve">Technology to be used  </w:t>
       </w:r>
     </w:p>
@@ -3107,7 +2861,6 @@
           <w:lang w:val="en-GB"/>
         </w:rPr>
       </w:pPr>
-      <w:proofErr w:type="gramStart"/>
       <w:r>
         <w:rPr>
           <w:lang w:val="en-GB"/>
@@ -3119,12 +2872,6 @@
           <w:lang w:val="en-GB"/>
         </w:rPr>
         <w:tab/>
-      </w:r>
-      <w:proofErr w:type="gramEnd"/>
-      <w:r>
-        <w:rPr>
-          <w:lang w:val="en-GB"/>
-        </w:rPr>
         <w:t xml:space="preserve">Conceptual Framework  </w:t>
       </w:r>
     </w:p>
@@ -3460,7 +3207,6 @@
           <w:lang w:val="en-GB"/>
         </w:rPr>
       </w:pPr>
-      <w:proofErr w:type="gramStart"/>
       <w:r>
         <w:rPr>
           <w:lang w:val="en-GB"/>
@@ -3472,12 +3218,6 @@
           <w:lang w:val="en-GB"/>
         </w:rPr>
         <w:tab/>
-      </w:r>
-      <w:proofErr w:type="gramEnd"/>
-      <w:r>
-        <w:rPr>
-          <w:lang w:val="en-GB"/>
-        </w:rPr>
         <w:t xml:space="preserve">Introduction  </w:t>
       </w:r>
     </w:p>
@@ -3516,7 +3256,6 @@
           <w:lang w:val="en-GB"/>
         </w:rPr>
       </w:pPr>
-      <w:proofErr w:type="gramStart"/>
       <w:r>
         <w:rPr>
           <w:lang w:val="en-GB"/>
@@ -3528,12 +3267,6 @@
           <w:lang w:val="en-GB"/>
         </w:rPr>
         <w:tab/>
-      </w:r>
-      <w:proofErr w:type="gramEnd"/>
-      <w:r>
-        <w:rPr>
-          <w:lang w:val="en-GB"/>
-        </w:rPr>
         <w:t xml:space="preserve">Applied Development Approach   </w:t>
       </w:r>
     </w:p>
@@ -3810,7 +3543,6 @@
           <w:lang w:val="en-GB"/>
         </w:rPr>
       </w:pPr>
-      <w:proofErr w:type="gramStart"/>
       <w:r>
         <w:rPr>
           <w:lang w:val="en-GB"/>
@@ -3822,12 +3554,6 @@
           <w:lang w:val="en-GB"/>
         </w:rPr>
         <w:tab/>
-      </w:r>
-      <w:proofErr w:type="gramEnd"/>
-      <w:r>
-        <w:rPr>
-          <w:lang w:val="en-GB"/>
-        </w:rPr>
         <w:t xml:space="preserve">System Analysis  </w:t>
       </w:r>
     </w:p>
@@ -4025,7 +3751,6 @@
           <w:lang w:val="en-GB"/>
         </w:rPr>
       </w:pPr>
-      <w:proofErr w:type="gramStart"/>
       <w:r>
         <w:rPr>
           <w:lang w:val="en-GB"/>
@@ -4037,12 +3762,6 @@
           <w:lang w:val="en-GB"/>
         </w:rPr>
         <w:tab/>
-      </w:r>
-      <w:proofErr w:type="gramEnd"/>
-      <w:r>
-        <w:rPr>
-          <w:lang w:val="en-GB"/>
-        </w:rPr>
         <w:t xml:space="preserve">System Design  </w:t>
       </w:r>
     </w:p>
@@ -4159,7 +3878,6 @@
           <w:lang w:val="en-GB"/>
         </w:rPr>
       </w:pPr>
-      <w:proofErr w:type="gramStart"/>
       <w:r>
         <w:rPr>
           <w:lang w:val="en-GB"/>
@@ -4171,12 +3889,6 @@
           <w:lang w:val="en-GB"/>
         </w:rPr>
         <w:tab/>
-      </w:r>
-      <w:proofErr w:type="gramEnd"/>
-      <w:r>
-        <w:rPr>
-          <w:lang w:val="en-GB"/>
-        </w:rPr>
         <w:t xml:space="preserve">System Development Tools and Techniques   </w:t>
       </w:r>
     </w:p>
@@ -4334,7 +4046,6 @@
           <w:lang w:val="en-GB"/>
         </w:rPr>
       </w:pPr>
-      <w:proofErr w:type="gramStart"/>
       <w:r>
         <w:rPr>
           <w:lang w:val="en-GB"/>
@@ -4346,12 +4057,6 @@
           <w:lang w:val="en-GB"/>
         </w:rPr>
         <w:tab/>
-      </w:r>
-      <w:proofErr w:type="gramEnd"/>
-      <w:r>
-        <w:rPr>
-          <w:lang w:val="en-GB"/>
-        </w:rPr>
         <w:t xml:space="preserve">Deliverables   </w:t>
       </w:r>
     </w:p>
@@ -4397,49 +4102,49 @@
         <w:rPr>
           <w:lang w:val="en-GB"/>
         </w:rPr>
+        <w:lastRenderedPageBreak/>
         <w:t xml:space="preserve">3.6.2 Working System Modules   </w:t>
       </w:r>
     </w:p>
     <w:p>
-      <w:r>
-        <w:t xml:space="preserve">User Management Module: Registration, login, profile updates.  </w:t>
-      </w:r>
-    </w:p>
-    <w:p>
-      <w:pPr>
-        <w:spacing w:after="318"/>
-      </w:pPr>
-      <w:r>
-        <w:lastRenderedPageBreak/>
-        <w:t>Appointment</w:t>
-      </w:r>
-      <w:r>
-        <w:t xml:space="preserve"> </w:t>
-      </w:r>
-      <w:r>
-        <w:t>Scheduling</w:t>
-      </w:r>
-      <w:r>
-        <w:t xml:space="preserve"> </w:t>
-      </w:r>
-      <w:r>
-        <w:t xml:space="preserve">Module: SMS reminders and confirmations.  </w:t>
-      </w:r>
-    </w:p>
-    <w:p>
-      <w:pPr>
-        <w:spacing w:after="318"/>
-      </w:pPr>
-      <w:r>
-        <w:t xml:space="preserve">Dashboard Module: Real-time schedule overview, queue metrics and visualisation.  </w:t>
-      </w:r>
-    </w:p>
-    <w:p>
-      <w:pPr>
-        <w:spacing w:after="326"/>
-      </w:pPr>
-      <w:r>
-        <w:t xml:space="preserve">Feedback Module: Post-visit surveys and feedback storage.  </w:t>
+      <w:pPr>
+        <w:spacing w:after="318" w:line="360" w:lineRule="auto"/>
+        <w:ind w:left="28" w:hanging="14"/>
+      </w:pPr>
+      <w:r>
+        <w:t>Appointment assignment Module: Involves patient profile creation and editing, appointment booking with date and time slots, buffer durations, categories, appointment editing, cancellation, and tracking missed appointments.</w:t>
+      </w:r>
+    </w:p>
+    <w:p>
+      <w:pPr>
+        <w:spacing w:after="318" w:line="360" w:lineRule="auto"/>
+      </w:pPr>
+      <w:r>
+        <w:t xml:space="preserve">Queue &amp; Triage Management Module: Involves triage assessment with priority levels (Normal, High, Emergency) and automatic queue reordering based on priority levels. Dashboard Module: Real-time schedule overview, queue metrics and visualisation.  </w:t>
+      </w:r>
+    </w:p>
+    <w:p>
+      <w:pPr>
+        <w:spacing w:after="326" w:line="360" w:lineRule="auto"/>
+      </w:pPr>
+      <w:r>
+        <w:t>Notification Module: Involves SMS reminders, confirmations, queue-position alerts, configurable message templates and delivery schedules.</w:t>
+      </w:r>
+    </w:p>
+    <w:p>
+      <w:pPr>
+        <w:spacing w:after="326" w:line="360" w:lineRule="auto"/>
+      </w:pPr>
+      <w:r>
+        <w:t>Analytics &amp; Monitoring Module: Involves real-time dashboards for receptionists, doctors, supervisors, patients and reports on patient flow, wait times appointment adherence.</w:t>
+      </w:r>
+    </w:p>
+    <w:p>
+      <w:pPr>
+        <w:spacing w:after="326" w:line="360" w:lineRule="auto"/>
+      </w:pPr>
+      <w:r>
+        <w:t>Security Module: Involves user registration, login, logout, password management and role-based access control.</w:t>
       </w:r>
     </w:p>
     <w:p>
@@ -4476,7 +4181,7 @@
         <w:rPr>
           <w:lang w:val="en-GB"/>
         </w:rPr>
-        <w:t xml:space="preserve">6.4System Demonstration and User Manual   </w:t>
+        <w:t xml:space="preserve">6.4 System Demonstration and User Manual   </w:t>
       </w:r>
     </w:p>
     <w:p>
@@ -4545,8 +4250,14 @@
         </w:numPr>
         <w:ind w:left="14"/>
         <w:jc w:val="center"/>
-      </w:pPr>
-      <w:r>
+        <w:rPr>
+          <w:lang w:val="en-GB"/>
+        </w:rPr>
+      </w:pPr>
+      <w:r>
+        <w:rPr>
+          <w:lang w:val="en-GB"/>
+        </w:rPr>
         <w:lastRenderedPageBreak/>
         <w:t>Chapter 4: System Analysis and Design</w:t>
       </w:r>
@@ -4555,8 +4266,14 @@
       <w:pPr>
         <w:pStyle w:val="Heading2"/>
         <w:spacing w:line="360" w:lineRule="auto"/>
-      </w:pPr>
-      <w:r>
+        <w:rPr>
+          <w:lang w:val="en-GB"/>
+        </w:rPr>
+      </w:pPr>
+      <w:r>
+        <w:rPr>
+          <w:lang w:val="en-GB"/>
+        </w:rPr>
         <w:t>4.1 Introduction</w:t>
       </w:r>
     </w:p>
@@ -4597,8 +4314,14 @@
       <w:pPr>
         <w:pStyle w:val="Heading2"/>
         <w:spacing w:line="360" w:lineRule="auto"/>
-      </w:pPr>
-      <w:r>
+        <w:rPr>
+          <w:lang w:val="en-GB"/>
+        </w:rPr>
+      </w:pPr>
+      <w:r>
+        <w:rPr>
+          <w:lang w:val="en-GB"/>
+        </w:rPr>
         <w:t>4.2 System Requirements</w:t>
       </w:r>
     </w:p>
@@ -4609,26 +4332,21 @@
         <w:jc w:val="left"/>
       </w:pPr>
       <w:r>
-        <w:t xml:space="preserve">These are the functionality needed </w:t>
-      </w:r>
-      <w:proofErr w:type="gramStart"/>
-      <w:r>
-        <w:t>in order to</w:t>
-      </w:r>
-      <w:proofErr w:type="gramEnd"/>
-      <w:r>
-        <w:t xml:space="preserve"> satisfy the user's requirements</w:t>
-      </w:r>
-      <w:r>
-        <w:t>.</w:t>
+        <w:t>These are the functionality needed in order to satisfy the user's requirements.</w:t>
       </w:r>
     </w:p>
     <w:p>
       <w:pPr>
         <w:pStyle w:val="Heading3"/>
         <w:spacing w:line="360" w:lineRule="auto"/>
-      </w:pPr>
-      <w:r>
+        <w:rPr>
+          <w:lang w:val="en-GB"/>
+        </w:rPr>
+      </w:pPr>
+      <w:r>
+        <w:rPr>
+          <w:lang w:val="en-GB"/>
+        </w:rPr>
         <w:t>4.2.1 Functional Requirements</w:t>
       </w:r>
     </w:p>
@@ -4817,16 +4535,7 @@
         <w:ind w:left="734" w:firstLine="0"/>
       </w:pPr>
       <w:r>
-        <w:t xml:space="preserve">The system should ensure that only authorized users can access the system by verifying </w:t>
-      </w:r>
-      <w:r>
-        <w:t xml:space="preserve">the </w:t>
-      </w:r>
-      <w:r>
-        <w:t>login credentials</w:t>
-      </w:r>
-      <w:r>
-        <w:t xml:space="preserve"> when a user signs in.</w:t>
+        <w:t>The system should ensure that only authorized users can access the system by verifying the login credentials when a user signs in.</w:t>
       </w:r>
     </w:p>
     <w:p>
@@ -4850,8 +4559,14 @@
         <w:pStyle w:val="Heading3"/>
         <w:spacing w:line="360" w:lineRule="auto"/>
         <w:ind w:left="0" w:firstLine="0"/>
-      </w:pPr>
-      <w:r>
+        <w:rPr>
+          <w:lang w:val="en-GB"/>
+        </w:rPr>
+      </w:pPr>
+      <w:r>
+        <w:rPr>
+          <w:lang w:val="en-GB"/>
+        </w:rPr>
         <w:t xml:space="preserve">4.2.2 Non-Functional Requirements </w:t>
       </w:r>
     </w:p>
@@ -4996,14 +4711,26 @@
       <w:pPr>
         <w:pStyle w:val="Heading2"/>
         <w:spacing w:line="360" w:lineRule="auto"/>
-      </w:pPr>
-      <w:r>
+        <w:rPr>
+          <w:lang w:val="en-GB"/>
+        </w:rPr>
+      </w:pPr>
+      <w:r>
+        <w:rPr>
+          <w:lang w:val="en-GB"/>
+        </w:rPr>
         <w:t xml:space="preserve">4.3 System </w:t>
       </w:r>
       <w:r>
+        <w:rPr>
+          <w:lang w:val="en-GB"/>
+        </w:rPr>
         <w:t>Analysis Diagrams</w:t>
       </w:r>
       <w:r>
+        <w:rPr>
+          <w:lang w:val="en-GB"/>
+        </w:rPr>
         <w:t xml:space="preserve"> </w:t>
       </w:r>
     </w:p>
@@ -5011,8 +4738,14 @@
       <w:pPr>
         <w:pStyle w:val="Heading3"/>
         <w:spacing w:line="360" w:lineRule="auto"/>
-      </w:pPr>
-      <w:r>
+        <w:rPr>
+          <w:lang w:val="en-GB"/>
+        </w:rPr>
+      </w:pPr>
+      <w:r>
+        <w:rPr>
+          <w:lang w:val="en-GB"/>
+        </w:rPr>
         <w:t xml:space="preserve">4.3.1 Use Case Diagram </w:t>
       </w:r>
     </w:p>
@@ -5153,8 +4886,14 @@
       <w:pPr>
         <w:pStyle w:val="Heading3"/>
         <w:spacing w:line="360" w:lineRule="auto"/>
-      </w:pPr>
-      <w:r>
+        <w:rPr>
+          <w:lang w:val="en-GB"/>
+        </w:rPr>
+      </w:pPr>
+      <w:r>
+        <w:rPr>
+          <w:lang w:val="en-GB"/>
+        </w:rPr>
         <w:lastRenderedPageBreak/>
         <w:t xml:space="preserve">4.3.2 Sequence Diagram </w:t>
       </w:r>
@@ -5291,8 +5030,14 @@
       <w:pPr>
         <w:pStyle w:val="Heading3"/>
         <w:spacing w:line="360" w:lineRule="auto"/>
-      </w:pPr>
-      <w:r>
+        <w:rPr>
+          <w:lang w:val="en-GB"/>
+        </w:rPr>
+      </w:pPr>
+      <w:r>
+        <w:rPr>
+          <w:lang w:val="en-GB"/>
+        </w:rPr>
         <w:lastRenderedPageBreak/>
         <w:t xml:space="preserve">4.3.3 Entity Relationship Diagram </w:t>
       </w:r>
@@ -5339,15 +5084,7 @@
         <w:ind w:left="14" w:firstLine="0"/>
       </w:pPr>
       <w:r>
-        <w:t xml:space="preserve">Triage records the urgency level of each patient, assigned by a Triage Nurse. A patient can have multiple triage </w:t>
-      </w:r>
-      <w:proofErr w:type="gramStart"/>
-      <w:r>
-        <w:t>records,</w:t>
-      </w:r>
-      <w:proofErr w:type="gramEnd"/>
-      <w:r>
-        <w:t xml:space="preserve"> each associated with a particular visit.</w:t>
+        <w:t>Triage records the urgency level of each patient, assigned by a Triage Nurse. A patient can have multiple triage records, each associated with a particular visit.</w:t>
       </w:r>
     </w:p>
     <w:p>
@@ -5465,8 +5202,14 @@
       <w:pPr>
         <w:pStyle w:val="Heading3"/>
         <w:spacing w:line="360" w:lineRule="auto"/>
-      </w:pPr>
-      <w:r>
+        <w:rPr>
+          <w:lang w:val="en-GB"/>
+        </w:rPr>
+      </w:pPr>
+      <w:r>
+        <w:rPr>
+          <w:lang w:val="en-GB"/>
+        </w:rPr>
         <w:t>4.3.4 Activity Diagram</w:t>
       </w:r>
     </w:p>
@@ -5598,24 +5341,21 @@
           <w:sz w:val="24"/>
           <w:szCs w:val="24"/>
         </w:rPr>
-        <w:t xml:space="preserve">Figure </w:t>
-      </w:r>
-      <w:r>
-        <w:rPr>
-          <w:i w:val="0"/>
-          <w:iCs w:val="0"/>
-          <w:sz w:val="24"/>
-          <w:szCs w:val="24"/>
-        </w:rPr>
-        <w:t>4.4 Activity Diagram</w:t>
+        <w:t>Figure 4.4 Activity Diagram</w:t>
       </w:r>
     </w:p>
     <w:p>
       <w:pPr>
         <w:pStyle w:val="Heading3"/>
         <w:spacing w:line="360" w:lineRule="auto"/>
-      </w:pPr>
-      <w:r>
+        <w:rPr>
+          <w:lang w:val="en-GB"/>
+        </w:rPr>
+      </w:pPr>
+      <w:r>
+        <w:rPr>
+          <w:lang w:val="en-GB"/>
+        </w:rPr>
         <w:lastRenderedPageBreak/>
         <w:t>4.3.5 Class Diagram</w:t>
       </w:r>
@@ -5626,31 +5366,7 @@
         <w:ind w:left="14" w:firstLine="0"/>
       </w:pPr>
       <w:r>
-        <w:t xml:space="preserve">The system has several classes that work together to coordinate operations in a clinic. The Appointment class ensures that every consultation is assigned with both a specific date and time slot. Its attributes for </w:t>
-      </w:r>
-      <w:proofErr w:type="spellStart"/>
-      <w:r>
-        <w:t>scheduled_date</w:t>
-      </w:r>
-      <w:proofErr w:type="spellEnd"/>
-      <w:r>
-        <w:t xml:space="preserve">, </w:t>
-      </w:r>
-      <w:proofErr w:type="spellStart"/>
-      <w:r>
-        <w:t>scheduled_time</w:t>
-      </w:r>
-      <w:proofErr w:type="spellEnd"/>
-      <w:r>
-        <w:t xml:space="preserve">, and a built-in </w:t>
-      </w:r>
-      <w:proofErr w:type="spellStart"/>
-      <w:r>
-        <w:t>buffer_time</w:t>
-      </w:r>
-      <w:proofErr w:type="spellEnd"/>
-      <w:r>
-        <w:t xml:space="preserve"> provides a clear structure where receptionists cannot create an appointment without selecting an exact slot, and the five-minute buffer automatically absorbs minor overruns so that the following appointments are not immediately delayed.</w:t>
+        <w:t>The system has several classes that work together to coordinate operations in a clinic. The Appointment class ensures that every consultation is assigned with both a specific date and time slot. Its attributes for scheduled_date, scheduled_time, and a built-in buffer_time provides a clear structure where receptionists cannot create an appointment without selecting an exact slot, and the five-minute buffer automatically absorbs minor overruns so that the following appointments are not immediately delayed.</w:t>
       </w:r>
     </w:p>
     <w:p>
@@ -5659,33 +5375,7 @@
         <w:ind w:left="14" w:firstLine="0"/>
       </w:pPr>
       <w:r>
-        <w:t xml:space="preserve">To fairly handle urgent cases, the Triage class enables nurses to assign each patient a triage level which is either normal, high or emergency. Through its </w:t>
-      </w:r>
-      <w:proofErr w:type="spellStart"/>
-      <w:proofErr w:type="gramStart"/>
-      <w:r>
-        <w:t>assessPatient</w:t>
-      </w:r>
-      <w:proofErr w:type="spellEnd"/>
-      <w:r>
-        <w:t>(</w:t>
-      </w:r>
-      <w:proofErr w:type="gramEnd"/>
-      <w:r>
-        <w:t xml:space="preserve">) and </w:t>
-      </w:r>
-      <w:proofErr w:type="spellStart"/>
-      <w:proofErr w:type="gramStart"/>
-      <w:r>
-        <w:t>updateTriage</w:t>
-      </w:r>
-      <w:proofErr w:type="spellEnd"/>
-      <w:r>
-        <w:t>(</w:t>
-      </w:r>
-      <w:proofErr w:type="gramEnd"/>
-      <w:r>
-        <w:t>) methods, the system flags critical cases and automatically reorders the queue. Therefore, high-priority patients are served before less urgent ones.</w:t>
+        <w:t>To fairly handle urgent cases, the Triage class enables nurses to assign each patient a triage level which is either normal, high or emergency. Through its assessPatient() and updateTriage() methods, the system flags critical cases and automatically reorders the queue. Therefore, high-priority patients are served before less urgent ones.</w:t>
       </w:r>
     </w:p>
     <w:p>
@@ -5694,46 +5384,7 @@
         <w:ind w:left="14" w:firstLine="0"/>
       </w:pPr>
       <w:r>
-        <w:t xml:space="preserve">The Queue class represents every individual waiting to be cared for, whether they pre-scheduled or simply walked in. Each queue entry records a status (Waiting, In Progress, Paused, or Completed), a numeric position, and a paused flag. Receptionists invoke </w:t>
-      </w:r>
-      <w:proofErr w:type="spellStart"/>
-      <w:proofErr w:type="gramStart"/>
-      <w:r>
-        <w:t>addToQueue</w:t>
-      </w:r>
-      <w:proofErr w:type="spellEnd"/>
-      <w:r>
-        <w:t>(</w:t>
-      </w:r>
-      <w:proofErr w:type="gramEnd"/>
-      <w:r>
-        <w:t xml:space="preserve">) when checking in a patient and can call </w:t>
-      </w:r>
-      <w:proofErr w:type="spellStart"/>
-      <w:proofErr w:type="gramStart"/>
-      <w:r>
-        <w:t>pauseQueue</w:t>
-      </w:r>
-      <w:proofErr w:type="spellEnd"/>
-      <w:r>
-        <w:t>(</w:t>
-      </w:r>
-      <w:proofErr w:type="gramEnd"/>
-      <w:r>
-        <w:t xml:space="preserve">) and </w:t>
-      </w:r>
-      <w:proofErr w:type="spellStart"/>
-      <w:proofErr w:type="gramStart"/>
-      <w:r>
-        <w:t>resumeQueue</w:t>
-      </w:r>
-      <w:proofErr w:type="spellEnd"/>
-      <w:r>
-        <w:t>(</w:t>
-      </w:r>
-      <w:proofErr w:type="gramEnd"/>
-      <w:r>
-        <w:t>) to pause or resume the line in the event of emergencies. Because every entry carries a real-time position and status, dashboards for receptionists, doctors, administrators, and supervisors can display live queue visibility for better decision making.</w:t>
+        <w:t>The Queue class represents every individual waiting to be cared for, whether they pre-scheduled or simply walked in. Each queue entry records a status (Waiting, In Progress, Paused, or Completed), a numeric position, and a paused flag. Receptionists invoke addToQueue() when checking in a patient and can call pauseQueue() and resumeQueue() to pause or resume the line in the event of emergencies. Because every entry carries a real-time position and status, dashboards for receptionists, doctors, administrators, and supervisors can display live queue visibility for better decision making.</w:t>
       </w:r>
     </w:p>
     <w:p>
@@ -5742,33 +5393,7 @@
         <w:ind w:left="14" w:firstLine="0"/>
       </w:pPr>
       <w:r>
-        <w:t xml:space="preserve">For operational oversight, the Report class collects past and current data to produce metrics such as average wait times, appointment adherence rates, and daily queue volumes. Its </w:t>
-      </w:r>
-      <w:proofErr w:type="spellStart"/>
-      <w:proofErr w:type="gramStart"/>
-      <w:r>
-        <w:t>generateReport</w:t>
-      </w:r>
-      <w:proofErr w:type="spellEnd"/>
-      <w:r>
-        <w:t>(</w:t>
-      </w:r>
-      <w:proofErr w:type="gramEnd"/>
-      <w:r>
-        <w:t xml:space="preserve">) method pulls information from Appointments, Queues, and Triage assessments, while </w:t>
-      </w:r>
-      <w:proofErr w:type="spellStart"/>
-      <w:proofErr w:type="gramStart"/>
-      <w:r>
-        <w:t>viewReport</w:t>
-      </w:r>
-      <w:proofErr w:type="spellEnd"/>
-      <w:r>
-        <w:t>(</w:t>
-      </w:r>
-      <w:proofErr w:type="gramEnd"/>
-      <w:r>
-        <w:t>) delivers the formatted results to authorized users.</w:t>
+        <w:t>For operational oversight, the Report class collects past and current data to produce metrics such as average wait times, appointment adherence rates, and daily queue volumes. Its generateReport() method pulls information from Appointments, Queues, and Triage assessments, while viewReport() delivers the formatted results to authorized users.</w:t>
       </w:r>
     </w:p>
     <w:p>
@@ -5869,8 +5494,14 @@
       <w:pPr>
         <w:pStyle w:val="Heading2"/>
         <w:spacing w:line="360" w:lineRule="auto"/>
-      </w:pPr>
-      <w:r>
+        <w:rPr>
+          <w:lang w:val="en-GB"/>
+        </w:rPr>
+      </w:pPr>
+      <w:r>
+        <w:rPr>
+          <w:lang w:val="en-GB"/>
+        </w:rPr>
         <w:lastRenderedPageBreak/>
         <w:t>4.4 System Design Diagrams</w:t>
       </w:r>
@@ -5879,8 +5510,14 @@
       <w:pPr>
         <w:pStyle w:val="Heading3"/>
         <w:spacing w:line="360" w:lineRule="auto"/>
-      </w:pPr>
-      <w:r>
+        <w:rPr>
+          <w:lang w:val="en-GB"/>
+        </w:rPr>
+      </w:pPr>
+      <w:r>
+        <w:rPr>
+          <w:lang w:val="en-GB"/>
+        </w:rPr>
         <w:t>4.4.1 Database Schema</w:t>
       </w:r>
     </w:p>
@@ -5890,23 +5527,7 @@
         <w:ind w:left="14" w:firstLine="0"/>
       </w:pPr>
       <w:r>
-        <w:t xml:space="preserve">The database schema show in Figure 4.6, offers a structured and logical representation of the key entities, their attributes, and the relationships that support the operations of the clinic operation coordination system. The schema includes entities such as Patients, Users, Roles, Appointments, Queue, Triage, SMS, and Reports. Each entity contains a set of attributes that define its properties. For example, the User entity contains attributes such as </w:t>
-      </w:r>
-      <w:proofErr w:type="spellStart"/>
-      <w:r>
-        <w:t>user_id</w:t>
-      </w:r>
-      <w:proofErr w:type="spellEnd"/>
-      <w:r>
-        <w:t xml:space="preserve">, name, email, phone, password, and </w:t>
-      </w:r>
-      <w:proofErr w:type="spellStart"/>
-      <w:r>
-        <w:t>role_id</w:t>
-      </w:r>
-      <w:proofErr w:type="spellEnd"/>
-      <w:r>
-        <w:t>.</w:t>
+        <w:t>The database schema show in Figure 4.6, offers a structured and logical representation of the key entities, their attributes, and the relationships that support the operations of the clinic operation coordination system. The schema includes entities such as Patients, Users, Roles, Appointments, Queue, Triage, SMS, and Reports. Each entity contains a set of attributes that define its properties. For example, the User entity contains attributes such as user_id, name, email, phone, password, and role_id.</w:t>
       </w:r>
     </w:p>
     <w:p>
@@ -6039,8 +5660,14 @@
       <w:pPr>
         <w:pStyle w:val="Heading3"/>
         <w:spacing w:line="360" w:lineRule="auto"/>
-      </w:pPr>
-      <w:r>
+        <w:rPr>
+          <w:lang w:val="en-GB"/>
+        </w:rPr>
+      </w:pPr>
+      <w:r>
+        <w:rPr>
+          <w:lang w:val="en-GB"/>
+        </w:rPr>
         <w:t>4.4.2 Wireframes</w:t>
       </w:r>
     </w:p>
@@ -6411,7 +6038,7 @@
         </w:rPr>
         <w:lastRenderedPageBreak/>
         <w:drawing>
-          <wp:inline distT="0" distB="0" distL="0" distR="0" wp14:anchorId="073C5B77" wp14:editId="6AA1C602">
+          <wp:inline distT="0" distB="0" distL="0" distR="0" wp14:anchorId="073C5B77" wp14:editId="4E4AC716">
             <wp:extent cx="6192520" cy="2627630"/>
             <wp:effectExtent l="0" t="0" r="0" b="1270"/>
             <wp:docPr id="956609141" name="Picture 11"/>
@@ -6501,25 +6128,21 @@
           <w:sz w:val="24"/>
           <w:szCs w:val="24"/>
         </w:rPr>
-        <w:t xml:space="preserve"> Receptionist Dashboard</w:t>
-      </w:r>
-      <w:r>
-        <w:rPr>
-          <w:i w:val="0"/>
-          <w:iCs w:val="0"/>
-          <w:color w:val="auto"/>
-          <w:sz w:val="24"/>
-          <w:szCs w:val="24"/>
-        </w:rPr>
-        <w:t xml:space="preserve"> Wireframe</w:t>
+        <w:t xml:space="preserve"> Receptionist Dashboard Wireframe</w:t>
       </w:r>
     </w:p>
     <w:p>
       <w:pPr>
         <w:pStyle w:val="Heading3"/>
         <w:spacing w:line="360" w:lineRule="auto"/>
-      </w:pPr>
-      <w:r>
+        <w:rPr>
+          <w:lang w:val="en-GB"/>
+        </w:rPr>
+      </w:pPr>
+      <w:r>
+        <w:rPr>
+          <w:lang w:val="en-GB"/>
+        </w:rPr>
         <w:t>4.4.3 System Architecture</w:t>
       </w:r>
     </w:p>
@@ -6635,43 +6258,2690 @@
     </w:p>
     <w:p>
       <w:pPr>
-        <w:spacing w:after="295"/>
+        <w:pStyle w:val="Heading1"/>
+        <w:numPr>
+          <w:ilvl w:val="0"/>
+          <w:numId w:val="0"/>
+        </w:numPr>
+        <w:ind w:left="24"/>
+        <w:jc w:val="center"/>
+      </w:pPr>
+      <w:r>
+        <w:lastRenderedPageBreak/>
+        <w:t>Chapter 5: System Implementation and Testing</w:t>
+      </w:r>
+    </w:p>
+    <w:p>
+      <w:pPr>
+        <w:pStyle w:val="Heading2"/>
+        <w:spacing w:line="360" w:lineRule="auto"/>
+        <w:jc w:val="both"/>
+      </w:pPr>
+      <w:r>
+        <w:t>5.1 Introduction</w:t>
+      </w:r>
+    </w:p>
+    <w:p>
+      <w:pPr>
+        <w:spacing w:after="295" w:line="360" w:lineRule="auto"/>
         <w:ind w:left="14" w:firstLine="0"/>
-        <w:jc w:val="left"/>
+      </w:pPr>
+    </w:p>
+    <w:p>
+      <w:pPr>
+        <w:pStyle w:val="Heading2"/>
+        <w:spacing w:line="360" w:lineRule="auto"/>
+        <w:jc w:val="both"/>
+      </w:pPr>
+      <w:r>
+        <w:t>5.2 Description of the Implementation environment</w:t>
+      </w:r>
+    </w:p>
+    <w:p>
+      <w:pPr>
+        <w:pStyle w:val="Heading3"/>
+        <w:spacing w:line="360" w:lineRule="auto"/>
+        <w:jc w:val="both"/>
+      </w:pPr>
+      <w:r>
+        <w:t>5.2.1 Hardware Specifications</w:t>
+      </w:r>
+    </w:p>
+    <w:p>
+      <w:pPr>
+        <w:spacing w:after="295" w:line="360" w:lineRule="auto"/>
+        <w:ind w:left="14" w:firstLine="0"/>
+      </w:pPr>
+      <w:r>
+        <w:t>Table 5.1 below lists the hardware we used to build the web application.</w:t>
+      </w:r>
+    </w:p>
+    <w:tbl>
+      <w:tblPr>
+        <w:tblStyle w:val="TableGrid"/>
+        <w:tblW w:w="0" w:type="auto"/>
+        <w:tblInd w:w="14" w:type="dxa"/>
+        <w:tblLook w:val="04A0" w:firstRow="1" w:lastRow="0" w:firstColumn="1" w:lastColumn="0" w:noHBand="0" w:noVBand="1"/>
+      </w:tblPr>
+      <w:tblGrid>
+        <w:gridCol w:w="4871"/>
+        <w:gridCol w:w="4872"/>
+      </w:tblGrid>
+      <w:tr>
+        <w:tc>
+          <w:tcPr>
+            <w:tcW w:w="4878" w:type="dxa"/>
+          </w:tcPr>
+          <w:p>
+            <w:pPr>
+              <w:spacing w:after="295" w:line="360" w:lineRule="auto"/>
+              <w:ind w:left="0" w:firstLine="0"/>
+              <w:rPr>
+                <w:b/>
+                <w:bCs/>
+              </w:rPr>
+            </w:pPr>
+            <w:r>
+              <w:rPr>
+                <w:b/>
+                <w:bCs/>
+              </w:rPr>
+              <w:t>Item</w:t>
+            </w:r>
+          </w:p>
+        </w:tc>
+        <w:tc>
+          <w:tcPr>
+            <w:tcW w:w="4879" w:type="dxa"/>
+          </w:tcPr>
+          <w:p>
+            <w:pPr>
+              <w:spacing w:after="295" w:line="360" w:lineRule="auto"/>
+              <w:ind w:left="0" w:firstLine="0"/>
+              <w:rPr>
+                <w:b/>
+                <w:bCs/>
+              </w:rPr>
+            </w:pPr>
+            <w:r>
+              <w:rPr>
+                <w:b/>
+                <w:bCs/>
+              </w:rPr>
+              <w:t>Specifications</w:t>
+            </w:r>
+          </w:p>
+        </w:tc>
+      </w:tr>
+      <w:tr>
+        <w:tc>
+          <w:tcPr>
+            <w:tcW w:w="4878" w:type="dxa"/>
+          </w:tcPr>
+          <w:p>
+            <w:pPr>
+              <w:spacing w:after="295" w:line="360" w:lineRule="auto"/>
+              <w:ind w:left="0" w:firstLine="0"/>
+            </w:pPr>
+            <w:r>
+              <w:t>RAM</w:t>
+            </w:r>
+          </w:p>
+        </w:tc>
+        <w:tc>
+          <w:tcPr>
+            <w:tcW w:w="4879" w:type="dxa"/>
+          </w:tcPr>
+          <w:p>
+            <w:pPr>
+              <w:spacing w:after="295" w:line="360" w:lineRule="auto"/>
+              <w:ind w:left="0" w:firstLine="0"/>
+            </w:pPr>
+            <w:r>
+              <w:t>4.00GB</w:t>
+            </w:r>
+          </w:p>
+        </w:tc>
+      </w:tr>
+      <w:tr>
+        <w:tc>
+          <w:tcPr>
+            <w:tcW w:w="4878" w:type="dxa"/>
+          </w:tcPr>
+          <w:p>
+            <w:pPr>
+              <w:spacing w:after="295" w:line="360" w:lineRule="auto"/>
+              <w:ind w:left="0" w:firstLine="0"/>
+            </w:pPr>
+            <w:r>
+              <w:t xml:space="preserve">Processor </w:t>
+            </w:r>
+          </w:p>
+        </w:tc>
+        <w:tc>
+          <w:tcPr>
+            <w:tcW w:w="4879" w:type="dxa"/>
+          </w:tcPr>
+          <w:p>
+            <w:pPr>
+              <w:spacing w:after="295" w:line="360" w:lineRule="auto"/>
+              <w:ind w:left="0" w:firstLine="0"/>
+            </w:pPr>
+            <w:r>
+              <w:t>Intel Core i3-8100U CPU</w:t>
+            </w:r>
+          </w:p>
+        </w:tc>
+      </w:tr>
+      <w:tr>
+        <w:tc>
+          <w:tcPr>
+            <w:tcW w:w="4878" w:type="dxa"/>
+          </w:tcPr>
+          <w:p>
+            <w:pPr>
+              <w:spacing w:after="295" w:line="360" w:lineRule="auto"/>
+              <w:ind w:left="0" w:firstLine="0"/>
+            </w:pPr>
+            <w:r>
+              <w:t>Storage</w:t>
+            </w:r>
+          </w:p>
+        </w:tc>
+        <w:tc>
+          <w:tcPr>
+            <w:tcW w:w="4879" w:type="dxa"/>
+          </w:tcPr>
+          <w:p>
+            <w:pPr>
+              <w:spacing w:after="295" w:line="360" w:lineRule="auto"/>
+              <w:ind w:left="0" w:firstLine="0"/>
+            </w:pPr>
+            <w:r>
+              <w:t>256 GB</w:t>
+            </w:r>
+          </w:p>
+        </w:tc>
+      </w:tr>
+      <w:tr>
+        <w:tc>
+          <w:tcPr>
+            <w:tcW w:w="4878" w:type="dxa"/>
+          </w:tcPr>
+          <w:p>
+            <w:pPr>
+              <w:spacing w:after="295" w:line="360" w:lineRule="auto"/>
+              <w:ind w:left="0" w:firstLine="0"/>
+            </w:pPr>
+            <w:r>
+              <w:t>System Type</w:t>
+            </w:r>
+          </w:p>
+        </w:tc>
+        <w:tc>
+          <w:tcPr>
+            <w:tcW w:w="4879" w:type="dxa"/>
+          </w:tcPr>
+          <w:p>
+            <w:pPr>
+              <w:spacing w:after="295" w:line="360" w:lineRule="auto"/>
+              <w:ind w:left="0" w:firstLine="0"/>
+            </w:pPr>
+            <w:r>
+              <w:t>64-bit operating system</w:t>
+            </w:r>
+          </w:p>
+        </w:tc>
+      </w:tr>
+      <w:tr>
+        <w:tc>
+          <w:tcPr>
+            <w:tcW w:w="4878" w:type="dxa"/>
+          </w:tcPr>
+          <w:p>
+            <w:pPr>
+              <w:spacing w:after="295" w:line="360" w:lineRule="auto"/>
+              <w:ind w:left="0" w:firstLine="0"/>
+            </w:pPr>
+            <w:r>
+              <w:t>Network</w:t>
+            </w:r>
+          </w:p>
+        </w:tc>
+        <w:tc>
+          <w:tcPr>
+            <w:tcW w:w="4879" w:type="dxa"/>
+          </w:tcPr>
+          <w:p>
+            <w:pPr>
+              <w:spacing w:after="295" w:line="360" w:lineRule="auto"/>
+              <w:ind w:left="0" w:firstLine="0"/>
+            </w:pPr>
+            <w:r>
+              <w:t>Gigabit Ethernet, 802.11ac Wi-Fi</w:t>
+            </w:r>
+          </w:p>
+        </w:tc>
+      </w:tr>
+    </w:tbl>
+    <w:p>
+      <w:pPr>
+        <w:spacing w:after="295" w:line="360" w:lineRule="auto"/>
+        <w:ind w:left="0" w:firstLine="0"/>
+      </w:pPr>
+    </w:p>
+    <w:p>
+      <w:pPr>
+        <w:pStyle w:val="Heading3"/>
+        <w:spacing w:line="360" w:lineRule="auto"/>
+        <w:jc w:val="both"/>
+      </w:pPr>
+      <w:r>
+        <w:t>5.2.2 Software Specifications</w:t>
+      </w:r>
+    </w:p>
+    <w:p>
+      <w:pPr>
+        <w:spacing w:after="160" w:line="360" w:lineRule="auto"/>
+        <w:ind w:left="0" w:firstLine="0"/>
+      </w:pPr>
+      <w:r>
+        <w:t>Below are the software requirements and recommendations in order to run the clinic application in a live environment:</w:t>
+      </w:r>
+    </w:p>
+    <w:tbl>
+      <w:tblPr>
+        <w:tblStyle w:val="TableGrid"/>
+        <w:tblW w:w="0" w:type="auto"/>
+        <w:tblLook w:val="04A0" w:firstRow="1" w:lastRow="0" w:firstColumn="1" w:lastColumn="0" w:noHBand="0" w:noVBand="1"/>
+      </w:tblPr>
+      <w:tblGrid>
+        <w:gridCol w:w="2063"/>
+        <w:gridCol w:w="3061"/>
+        <w:gridCol w:w="2576"/>
+      </w:tblGrid>
+      <w:tr>
+        <w:tc>
+          <w:tcPr>
+            <w:tcW w:w="0" w:type="auto"/>
+            <w:hideMark/>
+          </w:tcPr>
+          <w:p>
+            <w:pPr>
+              <w:spacing w:after="160" w:line="360" w:lineRule="auto"/>
+              <w:ind w:left="0" w:firstLine="0"/>
+              <w:rPr>
+                <w:b/>
+                <w:bCs/>
+              </w:rPr>
+            </w:pPr>
+            <w:r>
+              <w:rPr>
+                <w:b/>
+                <w:bCs/>
+              </w:rPr>
+              <w:t>Component</w:t>
+            </w:r>
+          </w:p>
+        </w:tc>
+        <w:tc>
+          <w:tcPr>
+            <w:tcW w:w="0" w:type="auto"/>
+            <w:hideMark/>
+          </w:tcPr>
+          <w:p>
+            <w:pPr>
+              <w:spacing w:after="160" w:line="360" w:lineRule="auto"/>
+              <w:ind w:left="0" w:firstLine="0"/>
+              <w:rPr>
+                <w:b/>
+                <w:bCs/>
+              </w:rPr>
+            </w:pPr>
+            <w:r>
+              <w:rPr>
+                <w:b/>
+                <w:bCs/>
+              </w:rPr>
+              <w:t>Minimum Version</w:t>
+            </w:r>
+          </w:p>
+        </w:tc>
+        <w:tc>
+          <w:tcPr>
+            <w:tcW w:w="0" w:type="auto"/>
+            <w:hideMark/>
+          </w:tcPr>
+          <w:p>
+            <w:pPr>
+              <w:spacing w:after="160" w:line="360" w:lineRule="auto"/>
+              <w:ind w:left="0" w:firstLine="0"/>
+              <w:rPr>
+                <w:b/>
+                <w:bCs/>
+              </w:rPr>
+            </w:pPr>
+            <w:r>
+              <w:rPr>
+                <w:b/>
+                <w:bCs/>
+              </w:rPr>
+              <w:t>Recommended Version</w:t>
+            </w:r>
+          </w:p>
+        </w:tc>
+      </w:tr>
+      <w:tr>
+        <w:tc>
+          <w:tcPr>
+            <w:tcW w:w="0" w:type="auto"/>
+            <w:hideMark/>
+          </w:tcPr>
+          <w:p>
+            <w:pPr>
+              <w:spacing w:after="160" w:line="360" w:lineRule="auto"/>
+              <w:ind w:left="0" w:firstLine="0"/>
+            </w:pPr>
+            <w:r>
+              <w:rPr>
+                <w:b/>
+                <w:bCs/>
+              </w:rPr>
+              <w:t>Operating System</w:t>
+            </w:r>
+          </w:p>
+        </w:tc>
+        <w:tc>
+          <w:tcPr>
+            <w:tcW w:w="0" w:type="auto"/>
+            <w:hideMark/>
+          </w:tcPr>
+          <w:p>
+            <w:pPr>
+              <w:spacing w:after="160" w:line="360" w:lineRule="auto"/>
+              <w:ind w:left="0" w:firstLine="0"/>
+            </w:pPr>
+            <w:r>
+              <w:t>Windows 10</w:t>
+            </w:r>
+          </w:p>
+        </w:tc>
+        <w:tc>
+          <w:tcPr>
+            <w:tcW w:w="0" w:type="auto"/>
+            <w:hideMark/>
+          </w:tcPr>
+          <w:p>
+            <w:pPr>
+              <w:spacing w:after="160" w:line="360" w:lineRule="auto"/>
+              <w:ind w:left="0" w:firstLine="0"/>
+            </w:pPr>
+            <w:r>
+              <w:t>Windows 11</w:t>
+            </w:r>
+          </w:p>
+        </w:tc>
+      </w:tr>
+      <w:tr>
+        <w:tc>
+          <w:tcPr>
+            <w:tcW w:w="0" w:type="auto"/>
+            <w:hideMark/>
+          </w:tcPr>
+          <w:p>
+            <w:pPr>
+              <w:spacing w:after="160" w:line="360" w:lineRule="auto"/>
+              <w:ind w:left="0" w:firstLine="0"/>
+            </w:pPr>
+            <w:r>
+              <w:rPr>
+                <w:b/>
+                <w:bCs/>
+              </w:rPr>
+              <w:t>Web Server</w:t>
+            </w:r>
+          </w:p>
+        </w:tc>
+        <w:tc>
+          <w:tcPr>
+            <w:tcW w:w="0" w:type="auto"/>
+            <w:hideMark/>
+          </w:tcPr>
+          <w:p>
+            <w:pPr>
+              <w:spacing w:after="160" w:line="360" w:lineRule="auto"/>
+              <w:ind w:left="0" w:firstLine="0"/>
+            </w:pPr>
+            <w:r>
+              <w:t>Apache 2.4 or Nginx 1.14</w:t>
+            </w:r>
+          </w:p>
+        </w:tc>
+        <w:tc>
+          <w:tcPr>
+            <w:tcW w:w="0" w:type="auto"/>
+            <w:hideMark/>
+          </w:tcPr>
+          <w:p>
+            <w:pPr>
+              <w:spacing w:after="160" w:line="360" w:lineRule="auto"/>
+              <w:ind w:left="0" w:firstLine="0"/>
+            </w:pPr>
+            <w:r>
+              <w:t>Apache 2.4 / Nginx 1.20</w:t>
+            </w:r>
+          </w:p>
+        </w:tc>
+      </w:tr>
+      <w:tr>
+        <w:tc>
+          <w:tcPr>
+            <w:tcW w:w="0" w:type="auto"/>
+            <w:hideMark/>
+          </w:tcPr>
+          <w:p>
+            <w:pPr>
+              <w:spacing w:after="160" w:line="360" w:lineRule="auto"/>
+              <w:ind w:left="0" w:firstLine="0"/>
+            </w:pPr>
+            <w:r>
+              <w:rPr>
+                <w:b/>
+                <w:bCs/>
+              </w:rPr>
+              <w:t>PHP</w:t>
+            </w:r>
+          </w:p>
+        </w:tc>
+        <w:tc>
+          <w:tcPr>
+            <w:tcW w:w="0" w:type="auto"/>
+            <w:hideMark/>
+          </w:tcPr>
+          <w:p>
+            <w:pPr>
+              <w:spacing w:after="160" w:line="360" w:lineRule="auto"/>
+              <w:ind w:left="0" w:firstLine="0"/>
+            </w:pPr>
+            <w:r>
+              <w:t>7.4</w:t>
+            </w:r>
+          </w:p>
+        </w:tc>
+        <w:tc>
+          <w:tcPr>
+            <w:tcW w:w="0" w:type="auto"/>
+            <w:hideMark/>
+          </w:tcPr>
+          <w:p>
+            <w:pPr>
+              <w:spacing w:after="160" w:line="360" w:lineRule="auto"/>
+              <w:ind w:left="0" w:firstLine="0"/>
+            </w:pPr>
+            <w:r>
+              <w:t>8.1+</w:t>
+            </w:r>
+          </w:p>
+        </w:tc>
+      </w:tr>
+      <w:tr>
+        <w:tc>
+          <w:tcPr>
+            <w:tcW w:w="0" w:type="auto"/>
+            <w:hideMark/>
+          </w:tcPr>
+          <w:p>
+            <w:pPr>
+              <w:spacing w:after="160" w:line="360" w:lineRule="auto"/>
+              <w:ind w:left="0" w:firstLine="0"/>
+            </w:pPr>
+            <w:r>
+              <w:rPr>
+                <w:b/>
+                <w:bCs/>
+              </w:rPr>
+              <w:t>Database</w:t>
+            </w:r>
+          </w:p>
+        </w:tc>
+        <w:tc>
+          <w:tcPr>
+            <w:tcW w:w="0" w:type="auto"/>
+            <w:hideMark/>
+          </w:tcPr>
+          <w:p>
+            <w:pPr>
+              <w:spacing w:after="160" w:line="360" w:lineRule="auto"/>
+              <w:ind w:left="0" w:firstLine="0"/>
+            </w:pPr>
+            <w:r>
+              <w:t>MySQL 5.7 or MariaDB 10.2</w:t>
+            </w:r>
+          </w:p>
+        </w:tc>
+        <w:tc>
+          <w:tcPr>
+            <w:tcW w:w="0" w:type="auto"/>
+            <w:hideMark/>
+          </w:tcPr>
+          <w:p>
+            <w:pPr>
+              <w:spacing w:after="160" w:line="360" w:lineRule="auto"/>
+              <w:ind w:left="0" w:firstLine="0"/>
+            </w:pPr>
+            <w:r>
+              <w:t xml:space="preserve">MySQL 8.0 </w:t>
+            </w:r>
+          </w:p>
+        </w:tc>
+      </w:tr>
+      <w:tr>
+        <w:tc>
+          <w:tcPr>
+            <w:tcW w:w="0" w:type="auto"/>
+            <w:hideMark/>
+          </w:tcPr>
+          <w:p>
+            <w:pPr>
+              <w:spacing w:after="160" w:line="360" w:lineRule="auto"/>
+              <w:ind w:left="0" w:firstLine="0"/>
+            </w:pPr>
+            <w:r>
+              <w:rPr>
+                <w:b/>
+                <w:bCs/>
+              </w:rPr>
+              <w:lastRenderedPageBreak/>
+              <w:t>Browser Support</w:t>
+            </w:r>
+          </w:p>
+        </w:tc>
+        <w:tc>
+          <w:tcPr>
+            <w:tcW w:w="0" w:type="auto"/>
+            <w:hideMark/>
+          </w:tcPr>
+          <w:p>
+            <w:pPr>
+              <w:spacing w:after="160" w:line="360" w:lineRule="auto"/>
+              <w:ind w:left="0" w:firstLine="0"/>
+            </w:pPr>
+            <w:r>
+              <w:t xml:space="preserve">Mozzila </w:t>
+            </w:r>
+            <w:r>
+              <w:t xml:space="preserve">Firefox </w:t>
+            </w:r>
+          </w:p>
+        </w:tc>
+        <w:tc>
+          <w:tcPr>
+            <w:tcW w:w="0" w:type="auto"/>
+            <w:hideMark/>
+          </w:tcPr>
+          <w:p>
+            <w:pPr>
+              <w:spacing w:after="160" w:line="360" w:lineRule="auto"/>
+              <w:ind w:left="0" w:firstLine="0"/>
+            </w:pPr>
+            <w:r>
+              <w:t>Google Chrome</w:t>
+            </w:r>
+          </w:p>
+        </w:tc>
+      </w:tr>
+      <w:tr>
+        <w:tc>
+          <w:tcPr>
+            <w:tcW w:w="0" w:type="auto"/>
+            <w:hideMark/>
+          </w:tcPr>
+          <w:p>
+            <w:pPr>
+              <w:spacing w:after="160" w:line="360" w:lineRule="auto"/>
+              <w:ind w:left="0" w:firstLine="0"/>
+            </w:pPr>
+          </w:p>
+        </w:tc>
+        <w:tc>
+          <w:tcPr>
+            <w:tcW w:w="0" w:type="auto"/>
+            <w:hideMark/>
+          </w:tcPr>
+          <w:p>
+            <w:pPr>
+              <w:spacing w:after="160" w:line="360" w:lineRule="auto"/>
+              <w:ind w:left="0" w:firstLine="0"/>
+            </w:pPr>
+          </w:p>
+        </w:tc>
+        <w:tc>
+          <w:tcPr>
+            <w:tcW w:w="0" w:type="auto"/>
+            <w:hideMark/>
+          </w:tcPr>
+          <w:p>
+            <w:pPr>
+              <w:spacing w:after="160" w:line="360" w:lineRule="auto"/>
+              <w:ind w:left="0" w:firstLine="0"/>
+            </w:pPr>
+          </w:p>
+        </w:tc>
+      </w:tr>
+    </w:tbl>
+    <w:p>
+      <w:pPr>
+        <w:spacing w:after="295" w:line="360" w:lineRule="auto"/>
+        <w:ind w:left="0" w:firstLine="0"/>
+      </w:pPr>
+    </w:p>
+    <w:p>
+      <w:pPr>
+        <w:pStyle w:val="Heading2"/>
+      </w:pPr>
+      <w:r>
+        <w:t>5.3 Description of Testing</w:t>
+      </w:r>
+    </w:p>
+    <w:p>
+      <w:pPr>
+        <w:spacing w:after="295" w:line="360" w:lineRule="auto"/>
+      </w:pPr>
+      <w:r>
+        <w:t>This section explains how we test the system. We check each module to make sure it meets both its functional and nonfunctional requirements. To do this, we use</w:t>
+      </w:r>
+      <w:r>
+        <w:t xml:space="preserve"> </w:t>
+      </w:r>
+      <w:r>
+        <w:t>different inputs and verify they are handled correctly. We also confirm that, when someone enters incorrect data, the system shows an appropriate error message instead of crashing.</w:t>
+      </w:r>
+    </w:p>
+    <w:p>
+      <w:pPr>
+        <w:pStyle w:val="Heading3"/>
+        <w:spacing w:line="360" w:lineRule="auto"/>
+        <w:jc w:val="both"/>
+      </w:pPr>
+      <w:r>
+        <w:t xml:space="preserve">5.3.1 </w:t>
+      </w:r>
+      <w:r>
+        <w:t>Black Box Testing</w:t>
+      </w:r>
+    </w:p>
+    <w:p>
+      <w:pPr>
+        <w:spacing w:after="295" w:line="360" w:lineRule="auto"/>
+      </w:pPr>
+      <w:r>
+        <w:t>Black-box testing looks at the app from the user’s perspective and checks that it works as expected. We give the system inputs such as registering a new patient, booking appointments inside and outside clinic hours</w:t>
+      </w:r>
+      <w:r>
+        <w:t xml:space="preserve"> </w:t>
+      </w:r>
+      <w:r>
+        <w:t>and updating triage levels</w:t>
+      </w:r>
+      <w:r>
+        <w:t xml:space="preserve">, </w:t>
+      </w:r>
+      <w:r>
+        <w:t>and then make sure the receptionist, nurse, and doctor screens show the right queue positions and status changes. We also try error cases such as booking on a holiday or cancelling an appointment that has already passed</w:t>
+      </w:r>
+      <w:r>
+        <w:t>-</w:t>
+      </w:r>
+      <w:r>
+        <w:t xml:space="preserve"> to confirm the app validates inputs and shows error messages instead of crashing. To test performance, we simulate many patients entering the queue at once and verify the real-time dashboard stays fast. For security, we send invalid or unauthorized requests and check they are rejected without revealing any internal information.</w:t>
+      </w:r>
+    </w:p>
+    <w:p>
+      <w:pPr>
+        <w:pStyle w:val="Heading2"/>
+        <w:spacing w:line="360" w:lineRule="auto"/>
+        <w:jc w:val="both"/>
+      </w:pPr>
+      <w:r>
+        <w:t>5.4 Testing Results</w:t>
+      </w:r>
+    </w:p>
+    <w:p>
+      <w:pPr>
+        <w:pStyle w:val="Heading3"/>
+        <w:spacing w:line="360" w:lineRule="auto"/>
+        <w:jc w:val="both"/>
+      </w:pPr>
+      <w:r>
+        <w:t>5.4.1 Authentication Module</w:t>
+      </w:r>
+    </w:p>
+    <w:p>
+      <w:pPr>
+        <w:spacing w:after="295" w:line="360" w:lineRule="auto"/>
+      </w:pPr>
+      <w:r>
+        <w:t>Table 5.3 gives a summary of the tests and results obtained during the testing of the authentication module.</w:t>
+      </w:r>
+    </w:p>
+    <w:tbl>
+      <w:tblPr>
+        <w:tblStyle w:val="TableGrid"/>
+        <w:tblW w:w="0" w:type="auto"/>
+        <w:tblLook w:val="04A0" w:firstRow="1" w:lastRow="0" w:firstColumn="1" w:lastColumn="0" w:noHBand="0" w:noVBand="1"/>
+      </w:tblPr>
+      <w:tblGrid>
+        <w:gridCol w:w="796"/>
+        <w:gridCol w:w="1590"/>
+        <w:gridCol w:w="2975"/>
+        <w:gridCol w:w="2349"/>
+        <w:gridCol w:w="1176"/>
+        <w:gridCol w:w="871"/>
+      </w:tblGrid>
+      <w:tr>
+        <w:tc>
+          <w:tcPr>
+            <w:tcW w:w="0" w:type="auto"/>
+            <w:hideMark/>
+          </w:tcPr>
+          <w:p>
+            <w:pPr>
+              <w:spacing w:after="295" w:line="360" w:lineRule="auto"/>
+              <w:rPr>
+                <w:b/>
+                <w:bCs/>
+              </w:rPr>
+            </w:pPr>
+            <w:r>
+              <w:rPr>
+                <w:b/>
+                <w:bCs/>
+              </w:rPr>
+              <w:t>Test Case</w:t>
+            </w:r>
+          </w:p>
+        </w:tc>
+        <w:tc>
+          <w:tcPr>
+            <w:tcW w:w="0" w:type="auto"/>
+            <w:hideMark/>
+          </w:tcPr>
+          <w:p>
+            <w:pPr>
+              <w:spacing w:after="295" w:line="360" w:lineRule="auto"/>
+              <w:rPr>
+                <w:b/>
+                <w:bCs/>
+              </w:rPr>
+            </w:pPr>
+            <w:r>
+              <w:rPr>
+                <w:b/>
+                <w:bCs/>
+              </w:rPr>
+              <w:t>Description</w:t>
+            </w:r>
+          </w:p>
+        </w:tc>
+        <w:tc>
+          <w:tcPr>
+            <w:tcW w:w="0" w:type="auto"/>
+            <w:hideMark/>
+          </w:tcPr>
+          <w:p>
+            <w:pPr>
+              <w:spacing w:after="295" w:line="360" w:lineRule="auto"/>
+              <w:rPr>
+                <w:b/>
+                <w:bCs/>
+              </w:rPr>
+            </w:pPr>
+            <w:r>
+              <w:rPr>
+                <w:b/>
+                <w:bCs/>
+              </w:rPr>
+              <w:t>Test Data</w:t>
+            </w:r>
+          </w:p>
+        </w:tc>
+        <w:tc>
+          <w:tcPr>
+            <w:tcW w:w="0" w:type="auto"/>
+            <w:hideMark/>
+          </w:tcPr>
+          <w:p>
+            <w:pPr>
+              <w:spacing w:after="295" w:line="360" w:lineRule="auto"/>
+              <w:rPr>
+                <w:b/>
+                <w:bCs/>
+              </w:rPr>
+            </w:pPr>
+            <w:r>
+              <w:rPr>
+                <w:b/>
+                <w:bCs/>
+              </w:rPr>
+              <w:t>Expected Outcome</w:t>
+            </w:r>
+          </w:p>
+        </w:tc>
+        <w:tc>
+          <w:tcPr>
+            <w:tcW w:w="0" w:type="auto"/>
+            <w:hideMark/>
+          </w:tcPr>
+          <w:p>
+            <w:pPr>
+              <w:spacing w:after="295" w:line="360" w:lineRule="auto"/>
+              <w:rPr>
+                <w:b/>
+                <w:bCs/>
+              </w:rPr>
+            </w:pPr>
+            <w:r>
+              <w:rPr>
+                <w:b/>
+                <w:bCs/>
+              </w:rPr>
+              <w:t>Actual Results</w:t>
+            </w:r>
+          </w:p>
+        </w:tc>
+        <w:tc>
+          <w:tcPr>
+            <w:tcW w:w="0" w:type="auto"/>
+            <w:hideMark/>
+          </w:tcPr>
+          <w:p>
+            <w:pPr>
+              <w:spacing w:after="295" w:line="360" w:lineRule="auto"/>
+              <w:rPr>
+                <w:b/>
+                <w:bCs/>
+              </w:rPr>
+            </w:pPr>
+            <w:r>
+              <w:rPr>
+                <w:b/>
+                <w:bCs/>
+              </w:rPr>
+              <w:t>Status</w:t>
+            </w:r>
+          </w:p>
+        </w:tc>
+      </w:tr>
+      <w:tr>
+        <w:tc>
+          <w:tcPr>
+            <w:tcW w:w="0" w:type="auto"/>
+            <w:hideMark/>
+          </w:tcPr>
+          <w:p>
+            <w:pPr>
+              <w:spacing w:after="295" w:line="360" w:lineRule="auto"/>
+            </w:pPr>
+            <w:r>
+              <w:t>1</w:t>
+            </w:r>
+            <w:r>
+              <w:t>.</w:t>
+            </w:r>
+          </w:p>
+        </w:tc>
+        <w:tc>
+          <w:tcPr>
+            <w:tcW w:w="0" w:type="auto"/>
+            <w:hideMark/>
+          </w:tcPr>
+          <w:p>
+            <w:pPr>
+              <w:spacing w:after="295" w:line="360" w:lineRule="auto"/>
+            </w:pPr>
+            <w:r>
+              <w:t>Valid login</w:t>
+            </w:r>
+          </w:p>
+        </w:tc>
+        <w:tc>
+          <w:tcPr>
+            <w:tcW w:w="0" w:type="auto"/>
+            <w:hideMark/>
+          </w:tcPr>
+          <w:p>
+            <w:pPr>
+              <w:spacing w:after="295" w:line="360" w:lineRule="auto"/>
+            </w:pPr>
+            <w:r>
+              <w:t>Email=</w:t>
+            </w:r>
+            <w:r>
+              <w:t>kip</w:t>
+            </w:r>
+            <w:r>
+              <w:t>@clinic.com, Password=</w:t>
+            </w:r>
+            <w:r>
+              <w:t>Kip#40</w:t>
+            </w:r>
+          </w:p>
+        </w:tc>
+        <w:tc>
+          <w:tcPr>
+            <w:tcW w:w="0" w:type="auto"/>
+            <w:hideMark/>
+          </w:tcPr>
+          <w:p>
+            <w:pPr>
+              <w:spacing w:after="295" w:line="360" w:lineRule="auto"/>
+            </w:pPr>
+            <w:r>
+              <w:t>User is authenticated</w:t>
+            </w:r>
+            <w:r>
+              <w:t xml:space="preserve">, a </w:t>
+            </w:r>
+            <w:r>
+              <w:t>session created</w:t>
+            </w:r>
+            <w:r>
+              <w:t xml:space="preserve"> and user is </w:t>
+            </w:r>
+            <w:r>
+              <w:t>redirected to dashboard</w:t>
+            </w:r>
+          </w:p>
+        </w:tc>
+        <w:tc>
+          <w:tcPr>
+            <w:tcW w:w="0" w:type="auto"/>
+            <w:hideMark/>
+          </w:tcPr>
+          <w:p>
+            <w:pPr>
+              <w:spacing w:after="295" w:line="360" w:lineRule="auto"/>
+            </w:pPr>
+            <w:r>
+              <w:t>As expected</w:t>
+            </w:r>
+          </w:p>
+        </w:tc>
+        <w:tc>
+          <w:tcPr>
+            <w:tcW w:w="0" w:type="auto"/>
+            <w:hideMark/>
+          </w:tcPr>
+          <w:p>
+            <w:pPr>
+              <w:spacing w:after="295" w:line="360" w:lineRule="auto"/>
+            </w:pPr>
+            <w:r>
+              <w:t>Pass</w:t>
+            </w:r>
+          </w:p>
+        </w:tc>
+      </w:tr>
+      <w:tr>
+        <w:tc>
+          <w:tcPr>
+            <w:tcW w:w="0" w:type="auto"/>
+            <w:hideMark/>
+          </w:tcPr>
+          <w:p>
+            <w:pPr>
+              <w:spacing w:after="295" w:line="360" w:lineRule="auto"/>
+            </w:pPr>
+            <w:r>
+              <w:lastRenderedPageBreak/>
+              <w:t>2</w:t>
+            </w:r>
+            <w:r>
+              <w:t>.</w:t>
+            </w:r>
+          </w:p>
+        </w:tc>
+        <w:tc>
+          <w:tcPr>
+            <w:tcW w:w="0" w:type="auto"/>
+            <w:hideMark/>
+          </w:tcPr>
+          <w:p>
+            <w:pPr>
+              <w:spacing w:after="295" w:line="360" w:lineRule="auto"/>
+            </w:pPr>
+            <w:r>
+              <w:t>Invalid credentials</w:t>
+            </w:r>
+          </w:p>
+        </w:tc>
+        <w:tc>
+          <w:tcPr>
+            <w:tcW w:w="0" w:type="auto"/>
+            <w:hideMark/>
+          </w:tcPr>
+          <w:p>
+            <w:pPr>
+              <w:spacing w:after="295" w:line="360" w:lineRule="auto"/>
+            </w:pPr>
+            <w:r>
+              <w:t>Email=</w:t>
+            </w:r>
+            <w:r>
+              <w:t>kip</w:t>
+            </w:r>
+            <w:r>
+              <w:t>@clinic.com, Password=</w:t>
+            </w:r>
+            <w:r>
+              <w:t>Kip40#</w:t>
+            </w:r>
+          </w:p>
+        </w:tc>
+        <w:tc>
+          <w:tcPr>
+            <w:tcW w:w="0" w:type="auto"/>
+            <w:hideMark/>
+          </w:tcPr>
+          <w:p>
+            <w:pPr>
+              <w:spacing w:after="295" w:line="360" w:lineRule="auto"/>
+            </w:pPr>
+            <w:r>
+              <w:t>“Invalid credentials” error, stay on login page</w:t>
+            </w:r>
+          </w:p>
+        </w:tc>
+        <w:tc>
+          <w:tcPr>
+            <w:tcW w:w="0" w:type="auto"/>
+            <w:hideMark/>
+          </w:tcPr>
+          <w:p>
+            <w:pPr>
+              <w:spacing w:after="295" w:line="360" w:lineRule="auto"/>
+            </w:pPr>
+            <w:r>
+              <w:t>As expected</w:t>
+            </w:r>
+          </w:p>
+        </w:tc>
+        <w:tc>
+          <w:tcPr>
+            <w:tcW w:w="0" w:type="auto"/>
+            <w:hideMark/>
+          </w:tcPr>
+          <w:p>
+            <w:pPr>
+              <w:spacing w:after="295" w:line="360" w:lineRule="auto"/>
+            </w:pPr>
+            <w:r>
+              <w:t>Pass</w:t>
+            </w:r>
+          </w:p>
+        </w:tc>
+      </w:tr>
+      <w:tr>
+        <w:tc>
+          <w:tcPr>
+            <w:tcW w:w="0" w:type="auto"/>
+            <w:hideMark/>
+          </w:tcPr>
+          <w:p>
+            <w:pPr>
+              <w:spacing w:after="295" w:line="360" w:lineRule="auto"/>
+            </w:pPr>
+            <w:r>
+              <w:t>3</w:t>
+            </w:r>
+            <w:r>
+              <w:t>.</w:t>
+            </w:r>
+          </w:p>
+        </w:tc>
+        <w:tc>
+          <w:tcPr>
+            <w:tcW w:w="0" w:type="auto"/>
+            <w:hideMark/>
+          </w:tcPr>
+          <w:p>
+            <w:pPr>
+              <w:spacing w:after="295" w:line="360" w:lineRule="auto"/>
+            </w:pPr>
+            <w:r>
+              <w:t>Role-based access control</w:t>
+            </w:r>
+          </w:p>
+        </w:tc>
+        <w:tc>
+          <w:tcPr>
+            <w:tcW w:w="0" w:type="auto"/>
+            <w:hideMark/>
+          </w:tcPr>
+          <w:p>
+            <w:pPr>
+              <w:spacing w:after="295" w:line="360" w:lineRule="auto"/>
+            </w:pPr>
+            <w:r>
+              <w:t>Logged in as “Receptionist”, access admin_dashboard.php</w:t>
+            </w:r>
+          </w:p>
+        </w:tc>
+        <w:tc>
+          <w:tcPr>
+            <w:tcW w:w="0" w:type="auto"/>
+            <w:hideMark/>
+          </w:tcPr>
+          <w:p>
+            <w:pPr>
+              <w:spacing w:after="295" w:line="360" w:lineRule="auto"/>
+            </w:pPr>
+            <w:r>
+              <w:t>Page displays</w:t>
+            </w:r>
+            <w:r>
+              <w:t xml:space="preserve"> “access denied”</w:t>
+            </w:r>
+          </w:p>
+        </w:tc>
+        <w:tc>
+          <w:tcPr>
+            <w:tcW w:w="0" w:type="auto"/>
+            <w:hideMark/>
+          </w:tcPr>
+          <w:p>
+            <w:pPr>
+              <w:spacing w:after="295" w:line="360" w:lineRule="auto"/>
+            </w:pPr>
+            <w:r>
+              <w:t>As expected</w:t>
+            </w:r>
+          </w:p>
+        </w:tc>
+        <w:tc>
+          <w:tcPr>
+            <w:tcW w:w="0" w:type="auto"/>
+            <w:hideMark/>
+          </w:tcPr>
+          <w:p>
+            <w:pPr>
+              <w:spacing w:after="295" w:line="360" w:lineRule="auto"/>
+            </w:pPr>
+            <w:r>
+              <w:t>Pass</w:t>
+            </w:r>
+          </w:p>
+        </w:tc>
+      </w:tr>
+      <w:tr>
+        <w:tc>
+          <w:tcPr>
+            <w:tcW w:w="0" w:type="auto"/>
+            <w:hideMark/>
+          </w:tcPr>
+          <w:p>
+            <w:pPr>
+              <w:spacing w:after="295" w:line="360" w:lineRule="auto"/>
+            </w:pPr>
+            <w:r>
+              <w:t>4</w:t>
+            </w:r>
+            <w:r>
+              <w:t>.</w:t>
+            </w:r>
+          </w:p>
+        </w:tc>
+        <w:tc>
+          <w:tcPr>
+            <w:tcW w:w="0" w:type="auto"/>
+            <w:hideMark/>
+          </w:tcPr>
+          <w:p>
+            <w:pPr>
+              <w:spacing w:after="295" w:line="360" w:lineRule="auto"/>
+            </w:pPr>
+            <w:r>
+              <w:t>Logout</w:t>
+            </w:r>
+          </w:p>
+        </w:tc>
+        <w:tc>
+          <w:tcPr>
+            <w:tcW w:w="0" w:type="auto"/>
+            <w:hideMark/>
+          </w:tcPr>
+          <w:p>
+            <w:pPr>
+              <w:spacing w:after="295" w:line="360" w:lineRule="auto"/>
+            </w:pPr>
+            <w:r>
+              <w:t>Click “Logout”</w:t>
+            </w:r>
+          </w:p>
+        </w:tc>
+        <w:tc>
+          <w:tcPr>
+            <w:tcW w:w="0" w:type="auto"/>
+            <w:hideMark/>
+          </w:tcPr>
+          <w:p>
+            <w:pPr>
+              <w:spacing w:after="295" w:line="360" w:lineRule="auto"/>
+            </w:pPr>
+            <w:r>
+              <w:t>Session destroyed</w:t>
+            </w:r>
+            <w:r>
+              <w:t xml:space="preserve"> and user is </w:t>
+            </w:r>
+            <w:r>
+              <w:t>redirected to login page</w:t>
+            </w:r>
+          </w:p>
+        </w:tc>
+        <w:tc>
+          <w:tcPr>
+            <w:tcW w:w="0" w:type="auto"/>
+            <w:hideMark/>
+          </w:tcPr>
+          <w:p>
+            <w:pPr>
+              <w:spacing w:after="295" w:line="360" w:lineRule="auto"/>
+            </w:pPr>
+            <w:r>
+              <w:t>As expected</w:t>
+            </w:r>
+          </w:p>
+        </w:tc>
+        <w:tc>
+          <w:tcPr>
+            <w:tcW w:w="0" w:type="auto"/>
+            <w:hideMark/>
+          </w:tcPr>
+          <w:p>
+            <w:pPr>
+              <w:spacing w:after="295" w:line="360" w:lineRule="auto"/>
+            </w:pPr>
+            <w:r>
+              <w:t>Pass</w:t>
+            </w:r>
+          </w:p>
+        </w:tc>
+      </w:tr>
+    </w:tbl>
+    <w:p>
+      <w:pPr>
+        <w:spacing w:after="295" w:line="360" w:lineRule="auto"/>
+      </w:pPr>
+    </w:p>
+    <w:p>
+      <w:pPr>
+        <w:pStyle w:val="Heading3"/>
+        <w:spacing w:line="360" w:lineRule="auto"/>
+        <w:jc w:val="both"/>
+      </w:pPr>
+      <w:r>
+        <w:t>5.4.2 Appointment Assignment Module</w:t>
+      </w:r>
+    </w:p>
+    <w:p>
+      <w:pPr>
+        <w:spacing w:after="295" w:line="360" w:lineRule="auto"/>
+        <w:ind w:left="14" w:firstLine="0"/>
+      </w:pPr>
+      <w:r>
+        <w:t>Table 5.4 below shows the tests and results obtained for the appointment assignment module.</w:t>
+      </w:r>
+    </w:p>
+    <w:tbl>
+      <w:tblPr>
+        <w:tblStyle w:val="TableGrid"/>
+        <w:tblW w:w="0" w:type="auto"/>
+        <w:tblLook w:val="04A0" w:firstRow="1" w:lastRow="0" w:firstColumn="1" w:lastColumn="0" w:noHBand="0" w:noVBand="1"/>
+      </w:tblPr>
+      <w:tblGrid>
+        <w:gridCol w:w="814"/>
+        <w:gridCol w:w="1918"/>
+        <w:gridCol w:w="2731"/>
+        <w:gridCol w:w="2221"/>
+        <w:gridCol w:w="1202"/>
+        <w:gridCol w:w="871"/>
+      </w:tblGrid>
+      <w:tr>
+        <w:tc>
+          <w:tcPr>
+            <w:tcW w:w="0" w:type="auto"/>
+            <w:hideMark/>
+          </w:tcPr>
+          <w:p>
+            <w:pPr>
+              <w:spacing w:after="295" w:line="360" w:lineRule="auto"/>
+              <w:ind w:left="14" w:firstLine="0"/>
+              <w:rPr>
+                <w:b/>
+                <w:bCs/>
+              </w:rPr>
+            </w:pPr>
+            <w:r>
+              <w:rPr>
+                <w:b/>
+                <w:bCs/>
+              </w:rPr>
+              <w:t>Test Case</w:t>
+            </w:r>
+            <w:r>
+              <w:rPr>
+                <w:b/>
+                <w:bCs/>
+              </w:rPr>
+              <w:t xml:space="preserve"> </w:t>
+            </w:r>
+          </w:p>
+        </w:tc>
+        <w:tc>
+          <w:tcPr>
+            <w:tcW w:w="0" w:type="auto"/>
+            <w:hideMark/>
+          </w:tcPr>
+          <w:p>
+            <w:pPr>
+              <w:spacing w:after="295" w:line="360" w:lineRule="auto"/>
+              <w:ind w:left="14" w:firstLine="0"/>
+              <w:rPr>
+                <w:b/>
+                <w:bCs/>
+              </w:rPr>
+            </w:pPr>
+            <w:r>
+              <w:rPr>
+                <w:b/>
+                <w:bCs/>
+              </w:rPr>
+              <w:t>Description</w:t>
+            </w:r>
+          </w:p>
+        </w:tc>
+        <w:tc>
+          <w:tcPr>
+            <w:tcW w:w="0" w:type="auto"/>
+            <w:hideMark/>
+          </w:tcPr>
+          <w:p>
+            <w:pPr>
+              <w:spacing w:after="295" w:line="360" w:lineRule="auto"/>
+              <w:ind w:left="14" w:firstLine="0"/>
+              <w:rPr>
+                <w:b/>
+                <w:bCs/>
+              </w:rPr>
+            </w:pPr>
+            <w:r>
+              <w:rPr>
+                <w:b/>
+                <w:bCs/>
+              </w:rPr>
+              <w:t>Test Data</w:t>
+            </w:r>
+          </w:p>
+        </w:tc>
+        <w:tc>
+          <w:tcPr>
+            <w:tcW w:w="0" w:type="auto"/>
+            <w:hideMark/>
+          </w:tcPr>
+          <w:p>
+            <w:pPr>
+              <w:spacing w:after="295" w:line="360" w:lineRule="auto"/>
+              <w:ind w:left="14" w:firstLine="0"/>
+              <w:rPr>
+                <w:b/>
+                <w:bCs/>
+              </w:rPr>
+            </w:pPr>
+            <w:r>
+              <w:rPr>
+                <w:b/>
+                <w:bCs/>
+              </w:rPr>
+              <w:t>Expected Outcome</w:t>
+            </w:r>
+          </w:p>
+        </w:tc>
+        <w:tc>
+          <w:tcPr>
+            <w:tcW w:w="0" w:type="auto"/>
+            <w:hideMark/>
+          </w:tcPr>
+          <w:p>
+            <w:pPr>
+              <w:spacing w:after="295" w:line="360" w:lineRule="auto"/>
+              <w:ind w:left="14" w:firstLine="0"/>
+              <w:rPr>
+                <w:b/>
+                <w:bCs/>
+              </w:rPr>
+            </w:pPr>
+            <w:r>
+              <w:rPr>
+                <w:b/>
+                <w:bCs/>
+              </w:rPr>
+              <w:t>Actual Results</w:t>
+            </w:r>
+          </w:p>
+        </w:tc>
+        <w:tc>
+          <w:tcPr>
+            <w:tcW w:w="0" w:type="auto"/>
+            <w:hideMark/>
+          </w:tcPr>
+          <w:p>
+            <w:pPr>
+              <w:spacing w:after="295" w:line="360" w:lineRule="auto"/>
+              <w:ind w:left="14" w:firstLine="0"/>
+              <w:rPr>
+                <w:b/>
+                <w:bCs/>
+              </w:rPr>
+            </w:pPr>
+            <w:r>
+              <w:rPr>
+                <w:b/>
+                <w:bCs/>
+              </w:rPr>
+              <w:t>Status</w:t>
+            </w:r>
+          </w:p>
+        </w:tc>
+      </w:tr>
+      <w:tr>
+        <w:tc>
+          <w:tcPr>
+            <w:tcW w:w="0" w:type="auto"/>
+            <w:hideMark/>
+          </w:tcPr>
+          <w:p>
+            <w:pPr>
+              <w:pStyle w:val="Heading1"/>
+              <w:numPr>
+                <w:ilvl w:val="0"/>
+                <w:numId w:val="0"/>
+              </w:numPr>
+              <w:spacing w:line="360" w:lineRule="auto"/>
+              <w:ind w:left="24"/>
+              <w:jc w:val="both"/>
+              <w:rPr>
+                <w:lang w:val="en-GB"/>
+              </w:rPr>
+            </w:pPr>
+            <w:r>
+              <w:rPr>
+                <w:b w:val="0"/>
+                <w:bCs/>
+                <w:lang w:val="en-GB"/>
+              </w:rPr>
+              <w:t>5.</w:t>
+            </w:r>
+          </w:p>
+        </w:tc>
+        <w:tc>
+          <w:tcPr>
+            <w:tcW w:w="0" w:type="auto"/>
+            <w:hideMark/>
+          </w:tcPr>
+          <w:p>
+            <w:pPr>
+              <w:spacing w:after="295" w:line="360" w:lineRule="auto"/>
+              <w:ind w:left="14" w:firstLine="0"/>
+            </w:pPr>
+            <w:r>
+              <w:t xml:space="preserve">Assign valid </w:t>
+            </w:r>
+            <w:r>
+              <w:t>timeslot</w:t>
+            </w:r>
+          </w:p>
+        </w:tc>
+        <w:tc>
+          <w:tcPr>
+            <w:tcW w:w="0" w:type="auto"/>
+            <w:hideMark/>
+          </w:tcPr>
+          <w:p>
+            <w:pPr>
+              <w:spacing w:after="295" w:line="360" w:lineRule="auto"/>
+              <w:ind w:left="14" w:firstLine="0"/>
+            </w:pPr>
+            <w:r>
+              <w:t>Joe</w:t>
+            </w:r>
+            <w:r>
+              <w:t>,</w:t>
+            </w:r>
+            <w:r>
+              <w:t xml:space="preserve"> </w:t>
+            </w:r>
+            <w:r>
+              <w:t>Date=2025-07-05, Time=10:00</w:t>
+            </w:r>
+            <w:r>
+              <w:t>am</w:t>
+            </w:r>
+            <w:r>
+              <w:t>, Category=General</w:t>
+            </w:r>
+          </w:p>
+        </w:tc>
+        <w:tc>
+          <w:tcPr>
+            <w:tcW w:w="0" w:type="auto"/>
+            <w:hideMark/>
+          </w:tcPr>
+          <w:p>
+            <w:pPr>
+              <w:spacing w:after="295" w:line="360" w:lineRule="auto"/>
+              <w:ind w:left="14" w:firstLine="0"/>
+            </w:pPr>
+            <w:r>
+              <w:t xml:space="preserve">Appointment record </w:t>
+            </w:r>
+            <w:r>
+              <w:t xml:space="preserve">is </w:t>
+            </w:r>
+            <w:r>
+              <w:t>created with status Scheduled</w:t>
+            </w:r>
+          </w:p>
+        </w:tc>
+        <w:tc>
+          <w:tcPr>
+            <w:tcW w:w="0" w:type="auto"/>
+            <w:hideMark/>
+          </w:tcPr>
+          <w:p>
+            <w:pPr>
+              <w:spacing w:after="295" w:line="360" w:lineRule="auto"/>
+              <w:ind w:left="14" w:firstLine="0"/>
+            </w:pPr>
+            <w:r>
+              <w:t>As expected</w:t>
+            </w:r>
+          </w:p>
+        </w:tc>
+        <w:tc>
+          <w:tcPr>
+            <w:tcW w:w="0" w:type="auto"/>
+            <w:hideMark/>
+          </w:tcPr>
+          <w:p>
+            <w:pPr>
+              <w:spacing w:after="295" w:line="360" w:lineRule="auto"/>
+              <w:ind w:left="14" w:firstLine="0"/>
+            </w:pPr>
+            <w:r>
+              <w:t>Pass</w:t>
+            </w:r>
+          </w:p>
+        </w:tc>
+      </w:tr>
+      <w:tr>
+        <w:tc>
+          <w:tcPr>
+            <w:tcW w:w="0" w:type="auto"/>
+            <w:hideMark/>
+          </w:tcPr>
+          <w:p>
+            <w:pPr>
+              <w:spacing w:after="295" w:line="360" w:lineRule="auto"/>
+              <w:ind w:left="14" w:firstLine="0"/>
+            </w:pPr>
+            <w:r>
+              <w:t>6.</w:t>
+            </w:r>
+          </w:p>
+        </w:tc>
+        <w:tc>
+          <w:tcPr>
+            <w:tcW w:w="0" w:type="auto"/>
+            <w:hideMark/>
+          </w:tcPr>
+          <w:p>
+            <w:pPr>
+              <w:spacing w:after="295" w:line="360" w:lineRule="auto"/>
+              <w:ind w:left="14" w:firstLine="0"/>
+            </w:pPr>
+            <w:r>
+              <w:t>Assign outside clinic hours</w:t>
+            </w:r>
+          </w:p>
+        </w:tc>
+        <w:tc>
+          <w:tcPr>
+            <w:tcW w:w="0" w:type="auto"/>
+            <w:hideMark/>
+          </w:tcPr>
+          <w:p>
+            <w:pPr>
+              <w:spacing w:after="295" w:line="360" w:lineRule="auto"/>
+              <w:ind w:left="14" w:firstLine="0"/>
+            </w:pPr>
+            <w:r>
+              <w:t>Time=</w:t>
+            </w:r>
+            <w:r>
+              <w:t xml:space="preserve"> 11pm</w:t>
+            </w:r>
+          </w:p>
+        </w:tc>
+        <w:tc>
+          <w:tcPr>
+            <w:tcW w:w="0" w:type="auto"/>
+            <w:hideMark/>
+          </w:tcPr>
+          <w:p>
+            <w:pPr>
+              <w:spacing w:after="295" w:line="360" w:lineRule="auto"/>
+              <w:ind w:left="14" w:firstLine="0"/>
+            </w:pPr>
+            <w:r>
+              <w:t>A v</w:t>
+            </w:r>
+            <w:r>
+              <w:t>alidation error “Outside clinic hours”</w:t>
+            </w:r>
+            <w:r>
+              <w:t xml:space="preserve"> is displayed</w:t>
+            </w:r>
+          </w:p>
+        </w:tc>
+        <w:tc>
+          <w:tcPr>
+            <w:tcW w:w="0" w:type="auto"/>
+            <w:hideMark/>
+          </w:tcPr>
+          <w:p>
+            <w:pPr>
+              <w:spacing w:after="295" w:line="360" w:lineRule="auto"/>
+              <w:ind w:left="14" w:firstLine="0"/>
+            </w:pPr>
+            <w:r>
+              <w:t>As expected</w:t>
+            </w:r>
+          </w:p>
+        </w:tc>
+        <w:tc>
+          <w:tcPr>
+            <w:tcW w:w="0" w:type="auto"/>
+            <w:hideMark/>
+          </w:tcPr>
+          <w:p>
+            <w:pPr>
+              <w:spacing w:after="295" w:line="360" w:lineRule="auto"/>
+              <w:ind w:left="14" w:firstLine="0"/>
+            </w:pPr>
+            <w:r>
+              <w:t>Pass</w:t>
+            </w:r>
+          </w:p>
+        </w:tc>
+      </w:tr>
+      <w:tr>
+        <w:tc>
+          <w:tcPr>
+            <w:tcW w:w="0" w:type="auto"/>
+            <w:hideMark/>
+          </w:tcPr>
+          <w:p>
+            <w:pPr>
+              <w:spacing w:after="295" w:line="360" w:lineRule="auto"/>
+              <w:ind w:left="14" w:firstLine="0"/>
+            </w:pPr>
+            <w:r>
+              <w:t>7.</w:t>
+            </w:r>
+          </w:p>
+        </w:tc>
+        <w:tc>
+          <w:tcPr>
+            <w:tcW w:w="0" w:type="auto"/>
+            <w:hideMark/>
+          </w:tcPr>
+          <w:p>
+            <w:pPr>
+              <w:spacing w:after="295" w:line="360" w:lineRule="auto"/>
+              <w:ind w:left="14" w:firstLine="0"/>
+            </w:pPr>
+            <w:r>
+              <w:t>Assign overlapping slot for same doctor</w:t>
+            </w:r>
+          </w:p>
+        </w:tc>
+        <w:tc>
+          <w:tcPr>
+            <w:tcW w:w="0" w:type="auto"/>
+            <w:hideMark/>
+          </w:tcPr>
+          <w:p>
+            <w:pPr>
+              <w:spacing w:after="295" w:line="360" w:lineRule="auto"/>
+              <w:ind w:left="14" w:firstLine="0"/>
+            </w:pPr>
+            <w:r>
+              <w:t>Two bookings both at 10:00 for Dr.</w:t>
+            </w:r>
+            <w:r>
+              <w:t xml:space="preserve"> Kipchirchir</w:t>
+            </w:r>
+          </w:p>
+        </w:tc>
+        <w:tc>
+          <w:tcPr>
+            <w:tcW w:w="0" w:type="auto"/>
+            <w:hideMark/>
+          </w:tcPr>
+          <w:p>
+            <w:pPr>
+              <w:spacing w:after="295" w:line="360" w:lineRule="auto"/>
+              <w:ind w:left="14" w:firstLine="0"/>
+            </w:pPr>
+            <w:r>
+              <w:t>“Time slot already taken” error</w:t>
+            </w:r>
+            <w:r>
+              <w:t xml:space="preserve"> is displayed</w:t>
+            </w:r>
+          </w:p>
+        </w:tc>
+        <w:tc>
+          <w:tcPr>
+            <w:tcW w:w="0" w:type="auto"/>
+            <w:hideMark/>
+          </w:tcPr>
+          <w:p>
+            <w:pPr>
+              <w:spacing w:after="295" w:line="360" w:lineRule="auto"/>
+              <w:ind w:left="14" w:firstLine="0"/>
+            </w:pPr>
+            <w:r>
+              <w:t>As expected</w:t>
+            </w:r>
+          </w:p>
+        </w:tc>
+        <w:tc>
+          <w:tcPr>
+            <w:tcW w:w="0" w:type="auto"/>
+            <w:hideMark/>
+          </w:tcPr>
+          <w:p>
+            <w:pPr>
+              <w:spacing w:after="295" w:line="360" w:lineRule="auto"/>
+              <w:ind w:left="14" w:firstLine="0"/>
+            </w:pPr>
+            <w:r>
+              <w:t>Pass</w:t>
+            </w:r>
+          </w:p>
+        </w:tc>
+      </w:tr>
+    </w:tbl>
+    <w:p>
+      <w:pPr>
+        <w:spacing w:after="295" w:line="360" w:lineRule="auto"/>
+        <w:ind w:left="14" w:firstLine="0"/>
+      </w:pPr>
+    </w:p>
+    <w:p>
+      <w:pPr>
+        <w:pStyle w:val="Heading3"/>
+        <w:spacing w:line="360" w:lineRule="auto"/>
+        <w:jc w:val="both"/>
       </w:pPr>
       <w:r>
         <w:lastRenderedPageBreak/>
-        <w:t xml:space="preserve"> </w:t>
-      </w:r>
-    </w:p>
-    <w:p>
-      <w:pPr>
-        <w:spacing w:after="295"/>
-        <w:ind w:left="14" w:firstLine="0"/>
-        <w:jc w:val="left"/>
-      </w:pPr>
-    </w:p>
-    <w:p>
-      <w:pPr>
-        <w:spacing w:after="160" w:line="278" w:lineRule="auto"/>
+        <w:t>5.4.3 Queue and Triage management Module</w:t>
+      </w:r>
+    </w:p>
+    <w:tbl>
+      <w:tblPr>
+        <w:tblStyle w:val="TableGrid"/>
+        <w:tblW w:w="0" w:type="auto"/>
+        <w:tblLook w:val="04A0" w:firstRow="1" w:lastRow="0" w:firstColumn="1" w:lastColumn="0" w:noHBand="0" w:noVBand="1"/>
+      </w:tblPr>
+      <w:tblGrid>
+        <w:gridCol w:w="848"/>
+        <w:gridCol w:w="1831"/>
+        <w:gridCol w:w="2581"/>
+        <w:gridCol w:w="2379"/>
+        <w:gridCol w:w="1247"/>
+        <w:gridCol w:w="871"/>
+      </w:tblGrid>
+      <w:tr>
+        <w:tc>
+          <w:tcPr>
+            <w:tcW w:w="0" w:type="auto"/>
+            <w:hideMark/>
+          </w:tcPr>
+          <w:p>
+            <w:pPr>
+              <w:spacing w:after="295" w:line="360" w:lineRule="auto"/>
+              <w:ind w:left="14" w:firstLine="0"/>
+              <w:rPr>
+                <w:b/>
+                <w:bCs/>
+              </w:rPr>
+            </w:pPr>
+            <w:r>
+              <w:rPr>
+                <w:b/>
+                <w:bCs/>
+              </w:rPr>
+              <w:t>Test Case</w:t>
+            </w:r>
+          </w:p>
+        </w:tc>
+        <w:tc>
+          <w:tcPr>
+            <w:tcW w:w="0" w:type="auto"/>
+            <w:hideMark/>
+          </w:tcPr>
+          <w:p>
+            <w:pPr>
+              <w:spacing w:after="295" w:line="360" w:lineRule="auto"/>
+              <w:ind w:left="14" w:firstLine="0"/>
+              <w:rPr>
+                <w:b/>
+                <w:bCs/>
+              </w:rPr>
+            </w:pPr>
+            <w:r>
+              <w:rPr>
+                <w:b/>
+                <w:bCs/>
+              </w:rPr>
+              <w:t>Description</w:t>
+            </w:r>
+          </w:p>
+        </w:tc>
+        <w:tc>
+          <w:tcPr>
+            <w:tcW w:w="0" w:type="auto"/>
+            <w:hideMark/>
+          </w:tcPr>
+          <w:p>
+            <w:pPr>
+              <w:spacing w:after="295" w:line="360" w:lineRule="auto"/>
+              <w:ind w:left="14" w:firstLine="0"/>
+              <w:rPr>
+                <w:b/>
+                <w:bCs/>
+              </w:rPr>
+            </w:pPr>
+            <w:r>
+              <w:rPr>
+                <w:b/>
+                <w:bCs/>
+              </w:rPr>
+              <w:t>Test Data</w:t>
+            </w:r>
+          </w:p>
+        </w:tc>
+        <w:tc>
+          <w:tcPr>
+            <w:tcW w:w="0" w:type="auto"/>
+            <w:hideMark/>
+          </w:tcPr>
+          <w:p>
+            <w:pPr>
+              <w:spacing w:after="295" w:line="360" w:lineRule="auto"/>
+              <w:ind w:left="14" w:firstLine="0"/>
+              <w:rPr>
+                <w:b/>
+                <w:bCs/>
+              </w:rPr>
+            </w:pPr>
+            <w:r>
+              <w:rPr>
+                <w:b/>
+                <w:bCs/>
+              </w:rPr>
+              <w:t>Expected Outcome</w:t>
+            </w:r>
+          </w:p>
+        </w:tc>
+        <w:tc>
+          <w:tcPr>
+            <w:tcW w:w="0" w:type="auto"/>
+            <w:hideMark/>
+          </w:tcPr>
+          <w:p>
+            <w:pPr>
+              <w:spacing w:after="295" w:line="360" w:lineRule="auto"/>
+              <w:ind w:left="14" w:firstLine="0"/>
+              <w:rPr>
+                <w:b/>
+                <w:bCs/>
+              </w:rPr>
+            </w:pPr>
+            <w:r>
+              <w:rPr>
+                <w:b/>
+                <w:bCs/>
+              </w:rPr>
+              <w:t>Actual Results</w:t>
+            </w:r>
+          </w:p>
+        </w:tc>
+        <w:tc>
+          <w:tcPr>
+            <w:tcW w:w="0" w:type="auto"/>
+            <w:hideMark/>
+          </w:tcPr>
+          <w:p>
+            <w:pPr>
+              <w:spacing w:after="295" w:line="360" w:lineRule="auto"/>
+              <w:ind w:left="14" w:firstLine="0"/>
+              <w:rPr>
+                <w:b/>
+                <w:bCs/>
+              </w:rPr>
+            </w:pPr>
+            <w:r>
+              <w:rPr>
+                <w:b/>
+                <w:bCs/>
+              </w:rPr>
+              <w:t>Status</w:t>
+            </w:r>
+          </w:p>
+        </w:tc>
+      </w:tr>
+      <w:tr>
+        <w:tc>
+          <w:tcPr>
+            <w:tcW w:w="0" w:type="auto"/>
+            <w:hideMark/>
+          </w:tcPr>
+          <w:p>
+            <w:pPr>
+              <w:spacing w:after="295" w:line="360" w:lineRule="auto"/>
+              <w:ind w:left="14" w:firstLine="0"/>
+            </w:pPr>
+            <w:r>
+              <w:t>8.</w:t>
+            </w:r>
+          </w:p>
+        </w:tc>
+        <w:tc>
+          <w:tcPr>
+            <w:tcW w:w="0" w:type="auto"/>
+            <w:hideMark/>
+          </w:tcPr>
+          <w:p>
+            <w:pPr>
+              <w:spacing w:after="295" w:line="360" w:lineRule="auto"/>
+              <w:ind w:left="14" w:firstLine="0"/>
+            </w:pPr>
+            <w:r>
+              <w:t>Assign “High” priority</w:t>
+            </w:r>
+          </w:p>
+        </w:tc>
+        <w:tc>
+          <w:tcPr>
+            <w:tcW w:w="0" w:type="auto"/>
+            <w:hideMark/>
+          </w:tcPr>
+          <w:p>
+            <w:pPr>
+              <w:spacing w:after="295" w:line="360" w:lineRule="auto"/>
+              <w:ind w:left="14" w:firstLine="0"/>
+            </w:pPr>
+            <w:r>
+              <w:t xml:space="preserve">Joe </w:t>
+            </w:r>
+            <w:r>
+              <w:t>in position 5 set to High</w:t>
+            </w:r>
+          </w:p>
+        </w:tc>
+        <w:tc>
+          <w:tcPr>
+            <w:tcW w:w="0" w:type="auto"/>
+            <w:hideMark/>
+          </w:tcPr>
+          <w:p>
+            <w:pPr>
+              <w:spacing w:after="295" w:line="360" w:lineRule="auto"/>
+              <w:ind w:left="14" w:firstLine="0"/>
+            </w:pPr>
+            <w:r>
+              <w:t>Joe</w:t>
+            </w:r>
+            <w:r>
+              <w:t xml:space="preserve"> moves ahead of all Normal cases in queue</w:t>
+            </w:r>
+          </w:p>
+        </w:tc>
+        <w:tc>
+          <w:tcPr>
+            <w:tcW w:w="0" w:type="auto"/>
+            <w:hideMark/>
+          </w:tcPr>
+          <w:p>
+            <w:pPr>
+              <w:spacing w:after="295" w:line="360" w:lineRule="auto"/>
+              <w:ind w:left="14" w:firstLine="0"/>
+            </w:pPr>
+            <w:r>
+              <w:t>As expected</w:t>
+            </w:r>
+          </w:p>
+        </w:tc>
+        <w:tc>
+          <w:tcPr>
+            <w:tcW w:w="0" w:type="auto"/>
+            <w:hideMark/>
+          </w:tcPr>
+          <w:p>
+            <w:pPr>
+              <w:spacing w:after="295" w:line="360" w:lineRule="auto"/>
+              <w:ind w:left="14" w:firstLine="0"/>
+            </w:pPr>
+            <w:r>
+              <w:t>Pass</w:t>
+            </w:r>
+          </w:p>
+        </w:tc>
+      </w:tr>
+      <w:tr>
+        <w:tc>
+          <w:tcPr>
+            <w:tcW w:w="0" w:type="auto"/>
+            <w:hideMark/>
+          </w:tcPr>
+          <w:p>
+            <w:pPr>
+              <w:spacing w:after="295" w:line="360" w:lineRule="auto"/>
+              <w:ind w:left="14" w:firstLine="0"/>
+            </w:pPr>
+            <w:r>
+              <w:t>9.</w:t>
+            </w:r>
+          </w:p>
+        </w:tc>
+        <w:tc>
+          <w:tcPr>
+            <w:tcW w:w="0" w:type="auto"/>
+            <w:hideMark/>
+          </w:tcPr>
+          <w:p>
+            <w:pPr>
+              <w:spacing w:after="295" w:line="360" w:lineRule="auto"/>
+              <w:ind w:left="14" w:firstLine="0"/>
+            </w:pPr>
+            <w:r>
+              <w:t>Auto-reorder keeps timeslots</w:t>
+            </w:r>
+          </w:p>
+        </w:tc>
+        <w:tc>
+          <w:tcPr>
+            <w:tcW w:w="0" w:type="auto"/>
+            <w:hideMark/>
+          </w:tcPr>
+          <w:p>
+            <w:pPr>
+              <w:spacing w:after="295" w:line="360" w:lineRule="auto"/>
+              <w:ind w:left="14" w:firstLine="0"/>
+            </w:pPr>
+            <w:r>
+              <w:t>High and Normal swap positions; timeslots shift accordingly</w:t>
+            </w:r>
+          </w:p>
+        </w:tc>
+        <w:tc>
+          <w:tcPr>
+            <w:tcW w:w="0" w:type="auto"/>
+            <w:hideMark/>
+          </w:tcPr>
+          <w:p>
+            <w:pPr>
+              <w:spacing w:after="295" w:line="360" w:lineRule="auto"/>
+              <w:ind w:left="14" w:firstLine="0"/>
+            </w:pPr>
+            <w:r>
+              <w:t>Timeslots re-assigned so new position 1 gets former slot 1</w:t>
+            </w:r>
+          </w:p>
+        </w:tc>
+        <w:tc>
+          <w:tcPr>
+            <w:tcW w:w="0" w:type="auto"/>
+            <w:hideMark/>
+          </w:tcPr>
+          <w:p>
+            <w:pPr>
+              <w:spacing w:after="295" w:line="360" w:lineRule="auto"/>
+              <w:ind w:left="14" w:firstLine="0"/>
+            </w:pPr>
+            <w:r>
+              <w:t>As expected</w:t>
+            </w:r>
+          </w:p>
+        </w:tc>
+        <w:tc>
+          <w:tcPr>
+            <w:tcW w:w="0" w:type="auto"/>
+            <w:hideMark/>
+          </w:tcPr>
+          <w:p>
+            <w:pPr>
+              <w:spacing w:after="295" w:line="360" w:lineRule="auto"/>
+              <w:ind w:left="14" w:firstLine="0"/>
+            </w:pPr>
+            <w:r>
+              <w:t>Pass</w:t>
+            </w:r>
+          </w:p>
+        </w:tc>
+      </w:tr>
+    </w:tbl>
+    <w:p>
+      <w:pPr>
+        <w:spacing w:after="295" w:line="360" w:lineRule="auto"/>
         <w:ind w:left="0" w:firstLine="0"/>
-        <w:jc w:val="left"/>
-      </w:pPr>
-    </w:p>
-    <w:p>
-      <w:pPr>
-        <w:spacing w:after="295"/>
-        <w:ind w:left="14" w:firstLine="0"/>
-        <w:jc w:val="left"/>
-      </w:pPr>
-    </w:p>
-    <w:p>
-      <w:pPr>
-        <w:spacing w:after="295"/>
-        <w:ind w:left="14" w:firstLine="0"/>
-        <w:jc w:val="left"/>
-      </w:pPr>
-    </w:p>
+      </w:pPr>
+    </w:p>
+    <w:p>
+      <w:pPr>
+        <w:pStyle w:val="Heading3"/>
+        <w:spacing w:line="360" w:lineRule="auto"/>
+        <w:jc w:val="both"/>
+      </w:pPr>
+      <w:r>
+        <w:t>5.4.</w:t>
+      </w:r>
+      <w:r>
+        <w:t>4</w:t>
+      </w:r>
+      <w:r>
+        <w:t xml:space="preserve"> Analytics and Monitoring Module</w:t>
+      </w:r>
+    </w:p>
+    <w:tbl>
+      <w:tblPr>
+        <w:tblStyle w:val="TableGrid"/>
+        <w:tblW w:w="0" w:type="auto"/>
+        <w:tblLook w:val="04A0" w:firstRow="1" w:lastRow="0" w:firstColumn="1" w:lastColumn="0" w:noHBand="0" w:noVBand="1"/>
+      </w:tblPr>
+      <w:tblGrid>
+        <w:gridCol w:w="825"/>
+        <w:gridCol w:w="1610"/>
+        <w:gridCol w:w="2161"/>
+        <w:gridCol w:w="3072"/>
+        <w:gridCol w:w="1218"/>
+        <w:gridCol w:w="871"/>
+      </w:tblGrid>
+      <w:tr>
+        <w:tc>
+          <w:tcPr>
+            <w:tcW w:w="0" w:type="auto"/>
+            <w:hideMark/>
+          </w:tcPr>
+          <w:p>
+            <w:pPr>
+              <w:spacing w:after="295" w:line="360" w:lineRule="auto"/>
+              <w:ind w:left="14" w:firstLine="0"/>
+              <w:rPr>
+                <w:b/>
+                <w:bCs/>
+              </w:rPr>
+            </w:pPr>
+            <w:r>
+              <w:rPr>
+                <w:b/>
+                <w:bCs/>
+              </w:rPr>
+              <w:t>T</w:t>
+            </w:r>
+            <w:r>
+              <w:rPr>
+                <w:b/>
+                <w:bCs/>
+              </w:rPr>
+              <w:t>est Case</w:t>
+            </w:r>
+          </w:p>
+        </w:tc>
+        <w:tc>
+          <w:tcPr>
+            <w:tcW w:w="0" w:type="auto"/>
+            <w:hideMark/>
+          </w:tcPr>
+          <w:p>
+            <w:pPr>
+              <w:spacing w:after="295" w:line="360" w:lineRule="auto"/>
+              <w:ind w:left="14" w:firstLine="0"/>
+              <w:rPr>
+                <w:b/>
+                <w:bCs/>
+              </w:rPr>
+            </w:pPr>
+            <w:r>
+              <w:rPr>
+                <w:b/>
+                <w:bCs/>
+              </w:rPr>
+              <w:t>Description</w:t>
+            </w:r>
+          </w:p>
+        </w:tc>
+        <w:tc>
+          <w:tcPr>
+            <w:tcW w:w="0" w:type="auto"/>
+            <w:hideMark/>
+          </w:tcPr>
+          <w:p>
+            <w:pPr>
+              <w:spacing w:after="295" w:line="360" w:lineRule="auto"/>
+              <w:ind w:left="14" w:firstLine="0"/>
+              <w:rPr>
+                <w:b/>
+                <w:bCs/>
+              </w:rPr>
+            </w:pPr>
+            <w:r>
+              <w:rPr>
+                <w:b/>
+                <w:bCs/>
+              </w:rPr>
+              <w:t>Test Data</w:t>
+            </w:r>
+          </w:p>
+        </w:tc>
+        <w:tc>
+          <w:tcPr>
+            <w:tcW w:w="0" w:type="auto"/>
+            <w:hideMark/>
+          </w:tcPr>
+          <w:p>
+            <w:pPr>
+              <w:spacing w:after="295" w:line="360" w:lineRule="auto"/>
+              <w:ind w:left="14" w:firstLine="0"/>
+              <w:rPr>
+                <w:b/>
+                <w:bCs/>
+              </w:rPr>
+            </w:pPr>
+            <w:r>
+              <w:rPr>
+                <w:b/>
+                <w:bCs/>
+              </w:rPr>
+              <w:t>Expected Outcome</w:t>
+            </w:r>
+          </w:p>
+        </w:tc>
+        <w:tc>
+          <w:tcPr>
+            <w:tcW w:w="0" w:type="auto"/>
+            <w:hideMark/>
+          </w:tcPr>
+          <w:p>
+            <w:pPr>
+              <w:spacing w:after="295" w:line="360" w:lineRule="auto"/>
+              <w:ind w:left="14" w:firstLine="0"/>
+              <w:rPr>
+                <w:b/>
+                <w:bCs/>
+              </w:rPr>
+            </w:pPr>
+            <w:r>
+              <w:rPr>
+                <w:b/>
+                <w:bCs/>
+              </w:rPr>
+              <w:t>Actual Results</w:t>
+            </w:r>
+          </w:p>
+        </w:tc>
+        <w:tc>
+          <w:tcPr>
+            <w:tcW w:w="0" w:type="auto"/>
+            <w:hideMark/>
+          </w:tcPr>
+          <w:p>
+            <w:pPr>
+              <w:spacing w:after="295" w:line="360" w:lineRule="auto"/>
+              <w:ind w:left="14" w:firstLine="0"/>
+              <w:rPr>
+                <w:b/>
+                <w:bCs/>
+              </w:rPr>
+            </w:pPr>
+            <w:r>
+              <w:rPr>
+                <w:b/>
+                <w:bCs/>
+              </w:rPr>
+              <w:t>Status</w:t>
+            </w:r>
+          </w:p>
+        </w:tc>
+      </w:tr>
+      <w:tr>
+        <w:tc>
+          <w:tcPr>
+            <w:tcW w:w="0" w:type="auto"/>
+            <w:hideMark/>
+          </w:tcPr>
+          <w:p>
+            <w:pPr>
+              <w:spacing w:after="295" w:line="360" w:lineRule="auto"/>
+              <w:ind w:left="14" w:firstLine="0"/>
+            </w:pPr>
+            <w:r>
+              <w:t>1</w:t>
+            </w:r>
+            <w:r>
+              <w:t>0.</w:t>
+            </w:r>
+          </w:p>
+        </w:tc>
+        <w:tc>
+          <w:tcPr>
+            <w:tcW w:w="0" w:type="auto"/>
+            <w:hideMark/>
+          </w:tcPr>
+          <w:p>
+            <w:pPr>
+              <w:spacing w:after="295" w:line="360" w:lineRule="auto"/>
+              <w:ind w:left="14" w:firstLine="0"/>
+            </w:pPr>
+            <w:r>
+              <w:t>Dashboard live queue</w:t>
+            </w:r>
+          </w:p>
+        </w:tc>
+        <w:tc>
+          <w:tcPr>
+            <w:tcW w:w="0" w:type="auto"/>
+            <w:hideMark/>
+          </w:tcPr>
+          <w:p>
+            <w:pPr>
+              <w:spacing w:after="295" w:line="360" w:lineRule="auto"/>
+              <w:ind w:left="14" w:firstLine="0"/>
+            </w:pPr>
+            <w:r>
+              <w:t>5 patients queued</w:t>
+            </w:r>
+            <w:r>
+              <w:t xml:space="preserve"> with mixed </w:t>
+            </w:r>
+            <w:r>
+              <w:t xml:space="preserve"> status</w:t>
+            </w:r>
+          </w:p>
+        </w:tc>
+        <w:tc>
+          <w:tcPr>
+            <w:tcW w:w="0" w:type="auto"/>
+            <w:hideMark/>
+          </w:tcPr>
+          <w:p>
+            <w:pPr>
+              <w:spacing w:after="295" w:line="360" w:lineRule="auto"/>
+              <w:ind w:left="14" w:firstLine="0"/>
+            </w:pPr>
+            <w:r>
+              <w:t>Dashboard shows 5 rows with correct names</w:t>
+            </w:r>
+            <w:r>
+              <w:t xml:space="preserve">, </w:t>
+            </w:r>
+            <w:r>
+              <w:t>positions</w:t>
+            </w:r>
+            <w:r>
+              <w:t xml:space="preserve"> and </w:t>
+            </w:r>
+            <w:r>
+              <w:t>status</w:t>
+            </w:r>
+          </w:p>
+        </w:tc>
+        <w:tc>
+          <w:tcPr>
+            <w:tcW w:w="0" w:type="auto"/>
+            <w:hideMark/>
+          </w:tcPr>
+          <w:p>
+            <w:pPr>
+              <w:spacing w:after="295" w:line="360" w:lineRule="auto"/>
+              <w:ind w:left="14" w:firstLine="0"/>
+            </w:pPr>
+            <w:r>
+              <w:t>As expected</w:t>
+            </w:r>
+          </w:p>
+        </w:tc>
+        <w:tc>
+          <w:tcPr>
+            <w:tcW w:w="0" w:type="auto"/>
+            <w:hideMark/>
+          </w:tcPr>
+          <w:p>
+            <w:pPr>
+              <w:spacing w:after="295" w:line="360" w:lineRule="auto"/>
+              <w:ind w:left="14" w:firstLine="0"/>
+            </w:pPr>
+            <w:r>
+              <w:t>Pass</w:t>
+            </w:r>
+          </w:p>
+        </w:tc>
+      </w:tr>
+      <w:tr>
+        <w:tc>
+          <w:tcPr>
+            <w:tcW w:w="0" w:type="auto"/>
+            <w:hideMark/>
+          </w:tcPr>
+          <w:p>
+            <w:pPr>
+              <w:spacing w:after="295" w:line="360" w:lineRule="auto"/>
+              <w:ind w:left="14" w:firstLine="0"/>
+            </w:pPr>
+            <w:r>
+              <w:t>1</w:t>
+            </w:r>
+            <w:r>
+              <w:t>1.</w:t>
+            </w:r>
+          </w:p>
+        </w:tc>
+        <w:tc>
+          <w:tcPr>
+            <w:tcW w:w="0" w:type="auto"/>
+            <w:hideMark/>
+          </w:tcPr>
+          <w:p>
+            <w:pPr>
+              <w:spacing w:after="295" w:line="360" w:lineRule="auto"/>
+              <w:ind w:left="14" w:firstLine="0"/>
+            </w:pPr>
+            <w:r>
+              <w:t>Generate report</w:t>
+            </w:r>
+          </w:p>
+        </w:tc>
+        <w:tc>
+          <w:tcPr>
+            <w:tcW w:w="0" w:type="auto"/>
+            <w:hideMark/>
+          </w:tcPr>
+          <w:p>
+            <w:pPr>
+              <w:spacing w:after="295" w:line="360" w:lineRule="auto"/>
+              <w:ind w:left="14" w:firstLine="0"/>
+            </w:pPr>
+            <w:r>
+              <w:t>Last 7 days include 50 registrations, 10 triages</w:t>
+            </w:r>
+          </w:p>
+        </w:tc>
+        <w:tc>
+          <w:tcPr>
+            <w:tcW w:w="0" w:type="auto"/>
+            <w:hideMark/>
+          </w:tcPr>
+          <w:p>
+            <w:pPr>
+              <w:spacing w:after="295" w:line="360" w:lineRule="auto"/>
+              <w:ind w:left="14" w:firstLine="0"/>
+            </w:pPr>
+            <w:r>
+              <w:t>Report page shows Today/Week/Month counts matching DB</w:t>
+            </w:r>
+          </w:p>
+        </w:tc>
+        <w:tc>
+          <w:tcPr>
+            <w:tcW w:w="0" w:type="auto"/>
+            <w:hideMark/>
+          </w:tcPr>
+          <w:p>
+            <w:pPr>
+              <w:spacing w:after="295" w:line="360" w:lineRule="auto"/>
+              <w:ind w:left="14" w:firstLine="0"/>
+            </w:pPr>
+            <w:r>
+              <w:t>As expected</w:t>
+            </w:r>
+          </w:p>
+        </w:tc>
+        <w:tc>
+          <w:tcPr>
+            <w:tcW w:w="0" w:type="auto"/>
+            <w:hideMark/>
+          </w:tcPr>
+          <w:p>
+            <w:pPr>
+              <w:spacing w:after="295" w:line="360" w:lineRule="auto"/>
+              <w:ind w:left="14" w:firstLine="0"/>
+            </w:pPr>
+            <w:r>
+              <w:t>Pass</w:t>
+            </w:r>
+          </w:p>
+        </w:tc>
+      </w:tr>
+      <w:tr>
+        <w:tc>
+          <w:tcPr>
+            <w:tcW w:w="0" w:type="auto"/>
+            <w:hideMark/>
+          </w:tcPr>
+          <w:p>
+            <w:pPr>
+              <w:spacing w:after="295" w:line="360" w:lineRule="auto"/>
+              <w:ind w:left="14" w:firstLine="0"/>
+            </w:pPr>
+            <w:r>
+              <w:t>1</w:t>
+            </w:r>
+            <w:r>
+              <w:t>2.</w:t>
+            </w:r>
+          </w:p>
+        </w:tc>
+        <w:tc>
+          <w:tcPr>
+            <w:tcW w:w="0" w:type="auto"/>
+            <w:hideMark/>
+          </w:tcPr>
+          <w:p>
+            <w:pPr>
+              <w:spacing w:after="295" w:line="360" w:lineRule="auto"/>
+              <w:ind w:left="14" w:firstLine="0"/>
+            </w:pPr>
+            <w:r>
+              <w:t>Average wait time</w:t>
+            </w:r>
+          </w:p>
+        </w:tc>
+        <w:tc>
+          <w:tcPr>
+            <w:tcW w:w="0" w:type="auto"/>
+            <w:hideMark/>
+          </w:tcPr>
+          <w:p>
+            <w:pPr>
+              <w:spacing w:after="295" w:line="360" w:lineRule="auto"/>
+              <w:ind w:left="14" w:firstLine="0"/>
+            </w:pPr>
+            <w:r>
+              <w:t>Various start_times in DB</w:t>
+            </w:r>
+          </w:p>
+        </w:tc>
+        <w:tc>
+          <w:tcPr>
+            <w:tcW w:w="0" w:type="auto"/>
+            <w:hideMark/>
+          </w:tcPr>
+          <w:p>
+            <w:pPr>
+              <w:spacing w:after="295" w:line="360" w:lineRule="auto"/>
+              <w:ind w:left="14" w:firstLine="0"/>
+            </w:pPr>
+            <w:r>
+              <w:t xml:space="preserve">Average </w:t>
+            </w:r>
+            <w:r>
+              <w:t xml:space="preserve"> wait time is displayed and is greater than</w:t>
+            </w:r>
+            <w:r>
+              <w:t xml:space="preserve"> 0</w:t>
+            </w:r>
+            <w:r>
+              <w:t>.</w:t>
+            </w:r>
+          </w:p>
+        </w:tc>
+        <w:tc>
+          <w:tcPr>
+            <w:tcW w:w="0" w:type="auto"/>
+            <w:hideMark/>
+          </w:tcPr>
+          <w:p>
+            <w:pPr>
+              <w:spacing w:after="295" w:line="360" w:lineRule="auto"/>
+              <w:ind w:left="14" w:firstLine="0"/>
+            </w:pPr>
+            <w:r>
+              <w:t>As expected</w:t>
+            </w:r>
+          </w:p>
+        </w:tc>
+        <w:tc>
+          <w:tcPr>
+            <w:tcW w:w="0" w:type="auto"/>
+            <w:hideMark/>
+          </w:tcPr>
+          <w:p>
+            <w:pPr>
+              <w:spacing w:after="295" w:line="360" w:lineRule="auto"/>
+              <w:ind w:left="14" w:firstLine="0"/>
+            </w:pPr>
+            <w:r>
+              <w:t>Pass</w:t>
+            </w:r>
+          </w:p>
+        </w:tc>
+      </w:tr>
+    </w:tbl>
     <w:p>
       <w:pPr>
         <w:spacing w:after="295"/>
@@ -6848,7 +9118,6 @@
         <w:rPr>
           <w:lang w:val="en-GB"/>
         </w:rPr>
-        <w:lastRenderedPageBreak/>
         <w:t xml:space="preserve">References </w:t>
       </w:r>
     </w:p>
@@ -6887,9 +9156,6 @@
       </w:r>
       <w:r>
         <w:tab/>
-      </w:r>
-      <w:proofErr w:type="gramStart"/>
-      <w:r>
         <w:t xml:space="preserve">Capital  </w:t>
       </w:r>
       <w:r>
@@ -6898,23 +9164,14 @@
       </w:r>
       <w:r>
         <w:tab/>
-      </w:r>
-      <w:proofErr w:type="gramEnd"/>
-      <w:r>
         <w:t xml:space="preserve">Business.  </w:t>
       </w:r>
       <w:r>
         <w:tab/>
-      </w:r>
-      <w:proofErr w:type="gramStart"/>
-      <w:r>
         <w:t xml:space="preserve">Retrieved  </w:t>
       </w:r>
       <w:r>
         <w:tab/>
-      </w:r>
-      <w:proofErr w:type="gramEnd"/>
-      <w:r>
         <w:t xml:space="preserve">from  </w:t>
       </w:r>
     </w:p>
@@ -6969,9 +9226,6 @@
       </w:r>
       <w:r>
         <w:tab/>
-      </w:r>
-      <w:proofErr w:type="gramStart"/>
-      <w:r>
         <w:t xml:space="preserve">East,  </w:t>
       </w:r>
       <w:r>
@@ -6988,23 +9242,14 @@
       </w:r>
       <w:r>
         <w:tab/>
-      </w:r>
-      <w:proofErr w:type="gramEnd"/>
-      <w:r>
         <w:t xml:space="preserve">Africa.  </w:t>
       </w:r>
       <w:r>
         <w:tab/>
-      </w:r>
-      <w:proofErr w:type="gramStart"/>
-      <w:r>
         <w:t xml:space="preserve">Retrieved  </w:t>
       </w:r>
       <w:r>
         <w:tab/>
-      </w:r>
-      <w:proofErr w:type="gramEnd"/>
-      <w:r>
         <w:t xml:space="preserve">from  </w:t>
       </w:r>
     </w:p>
@@ -7022,6 +9267,7 @@
         <w:spacing w:after="154"/>
       </w:pPr>
       <w:r>
+        <w:lastRenderedPageBreak/>
         <w:t xml:space="preserve">Institute of Medicine. (2001). Crossing the Quality Chasm: A New Health System for the 21st  </w:t>
       </w:r>
     </w:p>
@@ -7048,9 +9294,6 @@
       </w:r>
       <w:r>
         <w:tab/>
-      </w:r>
-      <w:proofErr w:type="gramStart"/>
-      <w:r>
         <w:t xml:space="preserve">National  </w:t>
       </w:r>
       <w:r>
@@ -7059,23 +9302,14 @@
       </w:r>
       <w:r>
         <w:tab/>
-      </w:r>
-      <w:proofErr w:type="gramEnd"/>
-      <w:r>
         <w:t xml:space="preserve">Press.  </w:t>
       </w:r>
       <w:r>
         <w:tab/>
-      </w:r>
-      <w:proofErr w:type="gramStart"/>
-      <w:r>
         <w:t xml:space="preserve">Retrieved  </w:t>
       </w:r>
       <w:r>
         <w:tab/>
-      </w:r>
-      <w:proofErr w:type="gramEnd"/>
-      <w:r>
         <w:t xml:space="preserve">from  </w:t>
       </w:r>
     </w:p>
@@ -7108,15 +9342,7 @@
         <w:ind w:left="744"/>
       </w:pPr>
       <w:r>
-        <w:t>Hospital, Mombasa (</w:t>
-      </w:r>
-      <w:proofErr w:type="gramStart"/>
-      <w:r>
-        <w:t>Master’s</w:t>
-      </w:r>
-      <w:proofErr w:type="gramEnd"/>
-      <w:r>
-        <w:t xml:space="preserve"> thesis). United States International University – Africa.  </w:t>
+        <w:t xml:space="preserve">Hospital, Mombasa (Master’s thesis). United States International University – Africa.  </w:t>
       </w:r>
     </w:p>
     <w:p>
@@ -7134,16 +9360,10 @@
       </w:r>
       <w:r>
         <w:tab/>
-      </w:r>
-      <w:proofErr w:type="gramStart"/>
-      <w:r>
         <w:t xml:space="preserve">Retrieved  </w:t>
       </w:r>
       <w:r>
         <w:tab/>
-      </w:r>
-      <w:proofErr w:type="gramEnd"/>
-      <w:r>
         <w:t xml:space="preserve">from  </w:t>
       </w:r>
     </w:p>
@@ -7162,15 +9382,7 @@
         <w:ind w:left="734" w:right="733" w:hanging="720"/>
       </w:pPr>
       <w:r>
-        <w:t xml:space="preserve">Kuria, E. M., Otieno, D., &amp; Wanjala, H. (2025). Impact of SMS reminders on outpatient attendance in Kenyan clinics: A quasi-experimental study. </w:t>
-      </w:r>
-      <w:proofErr w:type="spellStart"/>
-      <w:r>
-        <w:t>medRxiv</w:t>
-      </w:r>
-      <w:proofErr w:type="spellEnd"/>
-      <w:r>
-        <w:t xml:space="preserve">. Retrieved from https://www.medrxiv.org/content/10.1101/2024.02.28.24303254v1  </w:t>
+        <w:t xml:space="preserve">Kuria, E. M., Otieno, D., &amp; Wanjala, H. (2025). Impact of SMS reminders on outpatient attendance in Kenyan clinics: A quasi-experimental study. medRxiv. Retrieved from https://www.medrxiv.org/content/10.1101/2024.02.28.24303254v1  </w:t>
       </w:r>
     </w:p>
     <w:p>
@@ -7178,31 +9390,7 @@
         <w:spacing w:after="118"/>
       </w:pPr>
       <w:r>
-        <w:t>M-TIBA.  (2022).  M-</w:t>
-      </w:r>
-      <w:proofErr w:type="gramStart"/>
-      <w:r>
-        <w:t>TIBA  Health</w:t>
-      </w:r>
-      <w:proofErr w:type="gramEnd"/>
-      <w:r>
-        <w:t xml:space="preserve">  </w:t>
-      </w:r>
-      <w:proofErr w:type="gramStart"/>
-      <w:r>
-        <w:t>Wallet  Platform</w:t>
-      </w:r>
-      <w:proofErr w:type="gramEnd"/>
-      <w:r>
-        <w:t xml:space="preserve">  Overview.  </w:t>
-      </w:r>
-      <w:proofErr w:type="gramStart"/>
-      <w:r>
-        <w:t>Retrieved  from</w:t>
-      </w:r>
-      <w:proofErr w:type="gramEnd"/>
-      <w:r>
-        <w:t xml:space="preserve">  </w:t>
+        <w:t xml:space="preserve">M-TIBA.  (2022).  M-TIBA  Health  Wallet  Platform  Overview.  Retrieved  from  </w:t>
       </w:r>
     </w:p>
     <w:p>
@@ -7234,7 +9422,6 @@
     </w:p>
     <w:p>
       <w:r>
-        <w:lastRenderedPageBreak/>
         <w:t xml:space="preserve">Ministry of Health, Kenya. (2019). Kenya Household Health Expenditure and Utilization  </w:t>
       </w:r>
     </w:p>
@@ -7243,20 +9430,12 @@
         <w:spacing w:after="1" w:line="407" w:lineRule="auto"/>
         <w:ind w:left="744"/>
       </w:pPr>
-      <w:proofErr w:type="gramStart"/>
       <w:r>
         <w:t xml:space="preserve">Survey  </w:t>
       </w:r>
       <w:r>
         <w:tab/>
-      </w:r>
-      <w:proofErr w:type="gramEnd"/>
-      <w:r>
-        <w:t xml:space="preserve">2018.  </w:t>
-      </w:r>
-      <w:proofErr w:type="gramStart"/>
-      <w:r>
-        <w:t xml:space="preserve">Retrieved  </w:t>
+        <w:t xml:space="preserve">2018.  Retrieved  </w:t>
       </w:r>
       <w:r>
         <w:tab/>
@@ -7264,9 +9443,6 @@
       </w:r>
       <w:r>
         <w:tab/>
-      </w:r>
-      <w:proofErr w:type="gramEnd"/>
-      <w:r>
         <w:t>https://www.treasury.go.ke/wpcontent/uploads/2021/05/REVISED-HEALTH-</w:t>
       </w:r>
     </w:p>
@@ -7284,29 +9460,8 @@
         <w:spacing w:after="140" w:line="374" w:lineRule="auto"/>
         <w:ind w:left="734" w:right="730" w:hanging="720"/>
       </w:pPr>
-      <w:proofErr w:type="spellStart"/>
-      <w:r>
-        <w:t>Namusonge</w:t>
-      </w:r>
-      <w:proofErr w:type="spellEnd"/>
-      <w:r>
-        <w:t xml:space="preserve">, G. S., </w:t>
-      </w:r>
-      <w:proofErr w:type="spellStart"/>
-      <w:r>
-        <w:t>Wasunna</w:t>
-      </w:r>
-      <w:proofErr w:type="spellEnd"/>
-      <w:r>
-        <w:t xml:space="preserve">, A., &amp; </w:t>
-      </w:r>
-      <w:proofErr w:type="spellStart"/>
-      <w:r>
-        <w:t>Ayiero</w:t>
-      </w:r>
-      <w:proofErr w:type="spellEnd"/>
-      <w:r>
-        <w:t xml:space="preserve">, P. (2022). Workload stressors among maternal care providers in Western Kenya. BMC Health Services Research. Retrieved from https://pmc.ncbi.nlm.nih.gov/articles/PMC10022275/  </w:t>
+      <w:r>
+        <w:t xml:space="preserve">Namusonge, G. S., Wasunna, A., &amp; Ayiero, P. (2022). Workload stressors among maternal care providers in Western Kenya. BMC Health Services Research. Retrieved from https://pmc.ncbi.nlm.nih.gov/articles/PMC10022275/  </w:t>
       </w:r>
     </w:p>
     <w:p>
@@ -7324,19 +9479,11 @@
         <w:ind w:left="744"/>
       </w:pPr>
       <w:r>
-        <w:t xml:space="preserve">5(17).  </w:t>
-      </w:r>
-      <w:proofErr w:type="gramStart"/>
-      <w:r>
-        <w:t xml:space="preserve">Retrieved  </w:t>
+        <w:t xml:space="preserve">5(17).  Retrieved  </w:t>
       </w:r>
       <w:r>
         <w:tab/>
-        <w:t>from  https://www.one-health.panafricanmedjournal.com/content/article/5/17/full/?utm_</w:t>
-      </w:r>
-      <w:proofErr w:type="gramEnd"/>
-      <w:r>
-        <w:t xml:space="preserve">  </w:t>
+        <w:t xml:space="preserve">from  https://www.one-health.panafricanmedjournal.com/content/article/5/17/full/?utm_  </w:t>
       </w:r>
     </w:p>
     <w:p>
@@ -7344,34 +9491,17 @@
         <w:spacing w:after="192" w:line="368" w:lineRule="auto"/>
         <w:ind w:left="734" w:right="726" w:hanging="720"/>
       </w:pPr>
-      <w:proofErr w:type="spellStart"/>
-      <w:r>
-        <w:t>Opon</w:t>
-      </w:r>
-      <w:proofErr w:type="spellEnd"/>
-      <w:r>
-        <w:t xml:space="preserve">, R., Ochola, S. J., &amp; Waweru, L. (2020). Factors influencing missed antenatal appointments in Homa Bay and Kisumu Counties, Kenya. One Health Pan African Medical Journal, 5(17). Retrieved from https://www.one-health.panafricanmedjournal.com/content/article/5/17/full/  </w:t>
+      <w:r>
+        <w:lastRenderedPageBreak/>
+        <w:t xml:space="preserve">Opon, R., Ochola, S. J., &amp; Waweru, L. (2020). Factors influencing missed antenatal appointments in Homa Bay and Kisumu Counties, Kenya. One Health Pan African Medical Journal, 5(17). Retrieved from https://www.one-health.panafricanmedjournal.com/content/article/5/17/full/  </w:t>
       </w:r>
     </w:p>
     <w:p>
       <w:pPr>
         <w:spacing w:after="156"/>
       </w:pPr>
-      <w:proofErr w:type="spellStart"/>
-      <w:r>
-        <w:t>Ondulo</w:t>
-      </w:r>
-      <w:proofErr w:type="spellEnd"/>
-      <w:r>
-        <w:t xml:space="preserve">, C. I. (2020). </w:t>
-      </w:r>
-      <w:proofErr w:type="gramStart"/>
-      <w:r>
-        <w:t>Current status</w:t>
-      </w:r>
-      <w:proofErr w:type="gramEnd"/>
-      <w:r>
-        <w:t xml:space="preserve"> of e-health in Kenya and emerging global research trends.  </w:t>
+      <w:r>
+        <w:t xml:space="preserve">Ondulo, C. I. (2020). Current status of e-health in Kenya and emerging global research trends.  </w:t>
       </w:r>
     </w:p>
     <w:p>
@@ -7394,16 +9524,10 @@
       </w:r>
       <w:r>
         <w:tab/>
-      </w:r>
-      <w:proofErr w:type="gramStart"/>
-      <w:r>
         <w:t xml:space="preserve">Retrieved  </w:t>
       </w:r>
       <w:r>
         <w:tab/>
-      </w:r>
-      <w:proofErr w:type="gramEnd"/>
-      <w:r>
         <w:t xml:space="preserve">from  </w:t>
       </w:r>
     </w:p>
@@ -7413,36 +9537,15 @@
         <w:ind w:left="744"/>
       </w:pPr>
       <w:r>
-        <w:t xml:space="preserve">https://www.academia.edu/71854659/Current_Status_of_E_Health_in_Kenya_and_E </w:t>
-      </w:r>
-      <w:proofErr w:type="spellStart"/>
-      <w:r>
-        <w:t>merging_Global_Research_Trends</w:t>
-      </w:r>
-      <w:proofErr w:type="spellEnd"/>
-      <w:r>
-        <w:t xml:space="preserve">?  </w:t>
+        <w:t xml:space="preserve">https://www.academia.edu/71854659/Current_Status_of_E_Health_in_Kenya_and_E merging_Global_Research_Trends?  </w:t>
       </w:r>
     </w:p>
     <w:p>
       <w:pPr>
         <w:spacing w:after="155"/>
       </w:pPr>
-      <w:proofErr w:type="spellStart"/>
-      <w:r>
-        <w:t>OpenMRS</w:t>
-      </w:r>
-      <w:proofErr w:type="spellEnd"/>
-      <w:r>
-        <w:t xml:space="preserve"> Community. (2020). </w:t>
-      </w:r>
-      <w:proofErr w:type="spellStart"/>
-      <w:r>
-        <w:t>KenyaEMR</w:t>
-      </w:r>
-      <w:proofErr w:type="spellEnd"/>
-      <w:r>
-        <w:t xml:space="preserve">+ Distribution and Appointment Module.  </w:t>
+      <w:r>
+        <w:t xml:space="preserve">OpenMRS Community. (2020). KenyaEMR+ Distribution and Appointment Module.  </w:t>
       </w:r>
     </w:p>
     <w:p>
@@ -7460,16 +9563,10 @@
       </w:r>
       <w:r>
         <w:tab/>
-      </w:r>
-      <w:proofErr w:type="gramStart"/>
-      <w:r>
         <w:t xml:space="preserve">Retrieved  </w:t>
       </w:r>
       <w:r>
         <w:tab/>
-      </w:r>
-      <w:proofErr w:type="gramEnd"/>
-      <w:r>
         <w:t xml:space="preserve">from  </w:t>
       </w:r>
     </w:p>
@@ -7479,15 +9576,7 @@
         <w:ind w:left="744"/>
       </w:pPr>
       <w:r>
-        <w:t xml:space="preserve">https://openmrs.atlassian.net/wiki/spaces/docs/pages/25475417/KenyaEMR%2BDistri </w:t>
-      </w:r>
-      <w:proofErr w:type="spellStart"/>
-      <w:r>
-        <w:t>bution</w:t>
-      </w:r>
-      <w:proofErr w:type="spellEnd"/>
-      <w:r>
-        <w:t xml:space="preserve">  </w:t>
+        <w:t xml:space="preserve">https://openmrs.atlassian.net/wiki/spaces/docs/pages/25475417/KenyaEMR%2BDistri bution  </w:t>
       </w:r>
     </w:p>
     <w:p>
@@ -7495,50 +9584,8 @@
         <w:spacing w:after="185" w:line="376" w:lineRule="auto"/>
         <w:ind w:left="734" w:right="726" w:hanging="720"/>
       </w:pPr>
-      <w:proofErr w:type="spellStart"/>
-      <w:r>
-        <w:rPr>
-          <w:lang w:val="fr-FR"/>
-        </w:rPr>
-        <w:t>Onyango</w:t>
-      </w:r>
-      <w:proofErr w:type="spellEnd"/>
-      <w:r>
-        <w:rPr>
-          <w:lang w:val="fr-FR"/>
-        </w:rPr>
-        <w:t xml:space="preserve">, S., </w:t>
-      </w:r>
-      <w:proofErr w:type="spellStart"/>
-      <w:r>
-        <w:rPr>
-          <w:lang w:val="fr-FR"/>
-        </w:rPr>
-        <w:t>Mwangi</w:t>
-      </w:r>
-      <w:proofErr w:type="spellEnd"/>
-      <w:r>
-        <w:rPr>
-          <w:lang w:val="fr-FR"/>
-        </w:rPr>
-        <w:t xml:space="preserve">, J., &amp; </w:t>
-      </w:r>
-      <w:proofErr w:type="spellStart"/>
-      <w:r>
-        <w:rPr>
-          <w:lang w:val="fr-FR"/>
-        </w:rPr>
-        <w:t>Ouma</w:t>
-      </w:r>
-      <w:proofErr w:type="spellEnd"/>
-      <w:r>
-        <w:rPr>
-          <w:lang w:val="fr-FR"/>
-        </w:rPr>
-        <w:t xml:space="preserve">, A. (2024). </w:t>
-      </w:r>
-      <w:r>
-        <w:t xml:space="preserve">Third-delay analysis in Kenyan secondary-level public hospitals: Implications for patient flow. BMJ Open, 14(1), e072341. Retrieved from https://bmjopen.bmj.com/content/14/1/e072341.long  </w:t>
+      <w:r>
+        <w:t xml:space="preserve">Onyango, S., Mwangi, J., &amp; Ouma, A. (2024). Third-delay analysis in Kenyan secondary-level public hospitals: Implications for patient flow. BMJ Open, 14(1), e072341. Retrieved from https://bmjopen.bmj.com/content/14/1/e072341.long  </w:t>
       </w:r>
     </w:p>
     <w:p>
@@ -7547,15 +9594,7 @@
         <w:ind w:left="748" w:right="866" w:hanging="734"/>
       </w:pPr>
       <w:r>
-        <w:t xml:space="preserve">Republic of Kenya Ministry of Health. (2011). Kenya National eHealth Strategy 2011–2017.  </w:t>
-      </w:r>
-      <w:proofErr w:type="gramStart"/>
-      <w:r>
-        <w:t>Retrieved  from</w:t>
-      </w:r>
-      <w:proofErr w:type="gramEnd"/>
-      <w:r>
-        <w:t xml:space="preserve">  https://repository.kippra.or.ke/items/ac2e33c1-c1c3-4920b2ea63e91e49e2c3  </w:t>
+        <w:t xml:space="preserve">Republic of Kenya Ministry of Health. (2011). Kenya National eHealth Strategy 2011–2017.  Retrieved  from  https://repository.kippra.or.ke/items/ac2e33c1-c1c3-4920b2ea63e91e49e2c3  </w:t>
       </w:r>
     </w:p>
     <w:p>
@@ -7564,7 +9603,6 @@
         <w:ind w:left="734" w:hanging="720"/>
       </w:pPr>
       <w:r>
-        <w:lastRenderedPageBreak/>
         <w:t>Republic of Kenya Ministry of Health. (2014). The public health system in Kenya: Six levels of care. Retrieved from https://repository.kippra.or.ke/server/api/core/bitstreams/130e0906caa8-4a63-</w:t>
       </w:r>
     </w:p>
@@ -7574,39 +9612,7 @@
         <w:ind w:left="730" w:right="302"/>
       </w:pPr>
       <w:r>
-        <w:t>8157ccf50d5c9e27/content</w:t>
-      </w:r>
-      <w:proofErr w:type="gramStart"/>
-      <w:r>
-        <w:t>#:~</w:t>
-      </w:r>
-      <w:proofErr w:type="gramEnd"/>
-      <w:r>
-        <w:t>:text=The%20public%20health%20system%20</w:t>
-      </w:r>
-      <w:proofErr w:type="gramStart"/>
-      <w:r>
-        <w:t>consists,le</w:t>
-      </w:r>
-      <w:proofErr w:type="gramEnd"/>
-      <w:r>
-        <w:t xml:space="preserve"> </w:t>
-      </w:r>
-      <w:proofErr w:type="spellStart"/>
-      <w:r>
-        <w:t>vel</w:t>
-      </w:r>
-      <w:proofErr w:type="spellEnd"/>
-      <w:r>
-        <w:t xml:space="preserve"> %</w:t>
-      </w:r>
-      <w:proofErr w:type="gramStart"/>
-      <w:r>
-        <w:t>201)%</w:t>
-      </w:r>
-      <w:proofErr w:type="gramEnd"/>
-      <w:r>
-        <w:t xml:space="preserve">20which%20includes%20all  </w:t>
+        <w:t xml:space="preserve">8157ccf50d5c9e27/content#:~:text=The%20public%20health%20system%20consists,le vel %201)%20which%20includes%20all  </w:t>
       </w:r>
     </w:p>
     <w:p>
@@ -7658,6 +9664,7 @@
         <w:ind w:left="734" w:right="733" w:hanging="720"/>
       </w:pPr>
       <w:r>
+        <w:lastRenderedPageBreak/>
         <w:t xml:space="preserve">Wachira, B., &amp; Martin, S. (2011). Triage without standardization: Emergency department practices in Kenyan hospitals. East Africa Family Medicine Journal. Retrieved from https://ecommons.aku.edu/eastafrica_fhs_mc_fam_med/18/?  </w:t>
       </w:r>
     </w:p>
@@ -7666,13 +9673,8 @@
         <w:spacing w:after="137" w:line="374" w:lineRule="auto"/>
         <w:ind w:left="734" w:right="734" w:hanging="720"/>
       </w:pPr>
-      <w:proofErr w:type="spellStart"/>
-      <w:r>
-        <w:t>Wanyee</w:t>
-      </w:r>
-      <w:proofErr w:type="spellEnd"/>
-      <w:r>
-        <w:t xml:space="preserve">, K., Mwangi, T., &amp; Odhiambo, P. (2019). Digital system limitations for patient prioritization in Kenyan outpatient clinics. PMC, 14(1). Retrieved from https://pmc.ncbi.nlm.nih.gov/articles/PMC6945428/  </w:t>
+      <w:r>
+        <w:t xml:space="preserve">Wanyee, K., Mwangi, T., &amp; Odhiambo, P. (2019). Digital system limitations for patient prioritization in Kenyan outpatient clinics. PMC, 14(1). Retrieved from https://pmc.ncbi.nlm.nih.gov/articles/PMC6945428/  </w:t>
       </w:r>
     </w:p>
     <w:p>
@@ -7689,7 +9691,6 @@
         <w:spacing w:after="152" w:line="406" w:lineRule="auto"/>
         <w:ind w:left="744"/>
       </w:pPr>
-      <w:proofErr w:type="gramStart"/>
       <w:r>
         <w:t xml:space="preserve">Medical  </w:t>
       </w:r>
@@ -7699,20 +9700,10 @@
       </w:r>
       <w:r>
         <w:tab/>
-      </w:r>
-      <w:proofErr w:type="gramEnd"/>
-      <w:r>
-        <w:t xml:space="preserve">8(2).  </w:t>
-      </w:r>
-      <w:proofErr w:type="gramStart"/>
-      <w:r>
-        <w:t xml:space="preserve">Retrieved  </w:t>
+        <w:t xml:space="preserve">8(2).  Retrieved  </w:t>
       </w:r>
       <w:r>
         <w:tab/>
-      </w:r>
-      <w:proofErr w:type="gramEnd"/>
-      <w:r>
         <w:t xml:space="preserve">from https://www.ijirms.in/index.php/ijirms/article/view/1307  </w:t>
       </w:r>
     </w:p>
@@ -7722,15 +9713,7 @@
         <w:ind w:left="748" w:right="995" w:hanging="734"/>
       </w:pPr>
       <w:r>
-        <w:t xml:space="preserve">AP News. (2024, April). Kenya doctors’ strike leaves patients stranded at clinics. AP News.  </w:t>
-      </w:r>
-      <w:proofErr w:type="gramStart"/>
-      <w:r>
-        <w:t>Retrieved  from</w:t>
-      </w:r>
-      <w:proofErr w:type="gramEnd"/>
-      <w:r>
-        <w:t xml:space="preserve">  https://apnews.com/article/kenya-doctorsstrike2b7507464f5d77642eae9b771b6df54f  </w:t>
+        <w:t xml:space="preserve">AP News. (2024, April). Kenya doctors’ strike leaves patients stranded at clinics. AP News.  Retrieved  from  https://apnews.com/article/kenya-doctorsstrike2b7507464f5d77642eae9b771b6df54f  </w:t>
       </w:r>
     </w:p>
     <w:p>
@@ -7748,7 +9731,6 @@
         <w:ind w:left="734" w:right="728" w:hanging="720"/>
       </w:pPr>
       <w:r>
-        <w:lastRenderedPageBreak/>
         <w:t xml:space="preserve">Catherine, A. (2019). Inefficiencies in outpatient scheduling and their impact on patient flow in Kenyan clinics. One Health Pan African Medical Journal, 5(17). Retrieved from https://www.one-health.panafrican-med-journal.com/content/article/5/17/full/ </w:t>
       </w:r>
     </w:p>
@@ -7803,6 +9785,7 @@
         <w:rPr>
           <w:lang w:val="en-GB"/>
         </w:rPr>
+        <w:lastRenderedPageBreak/>
         <w:t xml:space="preserve">Appendix 1: Gantt Chart  </w:t>
       </w:r>
     </w:p>
@@ -10664,6 +12647,7 @@
   <w:style w:type="character" w:default="1" w:styleId="DefaultParagraphFont">
     <w:name w:val="Default Paragraph Font"/>
     <w:uiPriority w:val="1"/>
+    <w:semiHidden/>
     <w:unhideWhenUsed/>
   </w:style>
   <w:style w:type="table" w:default="1" w:styleId="TableNormal">
@@ -10773,6 +12757,25 @@
       <w:ind w:left="720"/>
       <w:contextualSpacing/>
     </w:pPr>
+  </w:style>
+  <w:style w:type="table" w:styleId="TableGrid">
+    <w:name w:val="Table Grid"/>
+    <w:basedOn w:val="TableNormal"/>
+    <w:uiPriority w:val="39"/>
+    <w:rsid w:val="003D19B5"/>
+    <w:pPr>
+      <w:spacing w:after="0" w:line="240" w:lineRule="auto"/>
+    </w:pPr>
+    <w:tblPr>
+      <w:tblBorders>
+        <w:top w:val="single" w:sz="4" w:space="0" w:color="auto"/>
+        <w:left w:val="single" w:sz="4" w:space="0" w:color="auto"/>
+        <w:bottom w:val="single" w:sz="4" w:space="0" w:color="auto"/>
+        <w:right w:val="single" w:sz="4" w:space="0" w:color="auto"/>
+        <w:insideH w:val="single" w:sz="4" w:space="0" w:color="auto"/>
+        <w:insideV w:val="single" w:sz="4" w:space="0" w:color="auto"/>
+      </w:tblBorders>
+    </w:tblPr>
   </w:style>
 </w:styles>
 </file>

</xml_diff>